<commit_message>
Added my part to the report. (I wrote paragraphs)
</commit_message>
<xml_diff>
--- a/report.docx
+++ b/report.docx
@@ -1,6 +1,6 @@
 
 <file path=word/document.xml><?xml version="1.0" encoding="utf-8"?>
-<w:document xmlns:wpc="http://schemas.microsoft.com/office/word/2010/wordprocessingCanvas" xmlns:mo="http://schemas.microsoft.com/office/mac/office/2008/main" xmlns:mc="http://schemas.openxmlformats.org/markup-compatibility/2006" xmlns:mv="urn:schemas-microsoft-com:mac:vml" xmlns:o="urn:schemas-microsoft-com:office:office" xmlns:r="http://schemas.openxmlformats.org/officeDocument/2006/relationships" xmlns:m="http://schemas.openxmlformats.org/officeDocument/2006/math" xmlns:v="urn:schemas-microsoft-com:vml" xmlns:wp14="http://schemas.microsoft.com/office/word/2010/wordprocessingDrawing" xmlns:wp="http://schemas.openxmlformats.org/drawingml/2006/wordprocessingDrawing" xmlns:w10="urn:schemas-microsoft-com:office:word" xmlns:w="http://schemas.openxmlformats.org/wordprocessingml/2006/main" xmlns:w14="http://schemas.microsoft.com/office/word/2010/wordml" xmlns:wpg="http://schemas.microsoft.com/office/word/2010/wordprocessingGroup" xmlns:wpi="http://schemas.microsoft.com/office/word/2010/wordprocessingInk" xmlns:wne="http://schemas.microsoft.com/office/word/2006/wordml" xmlns:wps="http://schemas.microsoft.com/office/word/2010/wordprocessingShape" mc:Ignorable="w14 wp14">
+<w:document xmlns:wpc="http://schemas.microsoft.com/office/word/2010/wordprocessingCanvas" xmlns:mc="http://schemas.openxmlformats.org/markup-compatibility/2006" xmlns:o="urn:schemas-microsoft-com:office:office" xmlns:r="http://schemas.openxmlformats.org/officeDocument/2006/relationships" xmlns:m="http://schemas.openxmlformats.org/officeDocument/2006/math" xmlns:v="urn:schemas-microsoft-com:vml" xmlns:wp14="http://schemas.microsoft.com/office/word/2010/wordprocessingDrawing" xmlns:wp="http://schemas.openxmlformats.org/drawingml/2006/wordprocessingDrawing" xmlns:w10="urn:schemas-microsoft-com:office:word" xmlns:w="http://schemas.openxmlformats.org/wordprocessingml/2006/main" xmlns:w14="http://schemas.microsoft.com/office/word/2010/wordml" xmlns:wpg="http://schemas.microsoft.com/office/word/2010/wordprocessingGroup" xmlns:wpi="http://schemas.microsoft.com/office/word/2010/wordprocessingInk" xmlns:wne="http://schemas.microsoft.com/office/word/2006/wordml" xmlns:wps="http://schemas.microsoft.com/office/word/2010/wordprocessingShape" mc:Ignorable="w14 wp14">
   <w:body>
     <w:p>
       <w:pPr>
@@ -8,8 +8,6 @@
           <w:rFonts w:ascii="Helvetica" w:hAnsi="Helvetica"/>
         </w:rPr>
       </w:pPr>
-      <w:bookmarkStart w:id="0" w:name="_GoBack"/>
-      <w:bookmarkEnd w:id="0"/>
       <w:r>
         <w:rPr>
           <w:rFonts w:ascii="Helvetica" w:hAnsi="Helvetica"/>
@@ -64,6 +62,519 @@
         </w:rPr>
         <w:t>Note: For each functionality/feature, consider the listed queries to be done in that order.</w:t>
       </w:r>
+    </w:p>
+    <w:p>
+      <w:pPr>
+        <w:rPr>
+          <w:rFonts w:ascii="Helvetica" w:hAnsi="Helvetica"/>
+        </w:rPr>
+      </w:pPr>
+    </w:p>
+    <w:p>
+      <w:pPr>
+        <w:rPr>
+          <w:rFonts w:ascii="Helvetica" w:hAnsi="Helvetica"/>
+          <w:b/>
+        </w:rPr>
+      </w:pPr>
+      <w:r>
+        <w:rPr>
+          <w:rFonts w:ascii="Helvetica" w:hAnsi="Helvetica"/>
+          <w:b/>
+        </w:rPr>
+        <w:t>Login Module</w:t>
+      </w:r>
+    </w:p>
+    <w:p>
+      <w:pPr>
+        <w:ind w:firstLine="720"/>
+        <w:rPr>
+          <w:rFonts w:ascii="Helvetica" w:hAnsi="Helvetica"/>
+        </w:rPr>
+      </w:pPr>
+      <w:r>
+        <w:rPr>
+          <w:rFonts w:ascii="Helvetica" w:hAnsi="Helvetica"/>
+        </w:rPr>
+        <w:t xml:space="preserve">The login module was used by having the user input </w:t>
+      </w:r>
+      <w:proofErr w:type="gramStart"/>
+      <w:r>
+        <w:rPr>
+          <w:rFonts w:ascii="Helvetica" w:hAnsi="Helvetica"/>
+        </w:rPr>
+        <w:t>an</w:t>
+      </w:r>
+      <w:proofErr w:type="gramEnd"/>
+      <w:r>
+        <w:rPr>
+          <w:rFonts w:ascii="Helvetica" w:hAnsi="Helvetica"/>
+        </w:rPr>
+        <w:t xml:space="preserve"> username and pass</w:t>
+      </w:r>
+      <w:r>
+        <w:rPr>
+          <w:rFonts w:ascii="Helvetica" w:hAnsi="Helvetica"/>
+        </w:rPr>
+        <w:t xml:space="preserve">word into the text field of the </w:t>
+      </w:r>
+      <w:r>
+        <w:rPr>
+          <w:rFonts w:ascii="Helvetica" w:hAnsi="Helvetica"/>
+        </w:rPr>
+        <w:t xml:space="preserve">loginModule.html page. Then in the </w:t>
+      </w:r>
+      <w:proofErr w:type="spellStart"/>
+      <w:r>
+        <w:rPr>
+          <w:rFonts w:ascii="Helvetica" w:hAnsi="Helvetica"/>
+        </w:rPr>
+        <w:t>LoginModule.php</w:t>
+      </w:r>
+      <w:proofErr w:type="spellEnd"/>
+      <w:r>
+        <w:rPr>
+          <w:rFonts w:ascii="Helvetica" w:hAnsi="Helvetica"/>
+        </w:rPr>
+        <w:t xml:space="preserve"> file we check to see if th</w:t>
+      </w:r>
+      <w:r>
+        <w:rPr>
+          <w:rFonts w:ascii="Helvetica" w:hAnsi="Helvetica"/>
+        </w:rPr>
+        <w:t xml:space="preserve">e fields are filled or not then </w:t>
+      </w:r>
+      <w:r>
+        <w:rPr>
+          <w:rFonts w:ascii="Helvetica" w:hAnsi="Helvetica"/>
+        </w:rPr>
+        <w:t xml:space="preserve">we check to see if the username and password they entered exists in the database through our </w:t>
+      </w:r>
+      <w:proofErr w:type="spellStart"/>
+      <w:r>
+        <w:rPr>
+          <w:rFonts w:ascii="Helvetica" w:hAnsi="Helvetica"/>
+        </w:rPr>
+        <w:t>sql</w:t>
+      </w:r>
+      <w:proofErr w:type="spellEnd"/>
+      <w:r>
+        <w:rPr>
+          <w:rFonts w:ascii="Helvetica" w:hAnsi="Helvetica"/>
+        </w:rPr>
+        <w:t xml:space="preserve"> </w:t>
+      </w:r>
+      <w:proofErr w:type="spellStart"/>
+      <w:r>
+        <w:rPr>
+          <w:rFonts w:ascii="Helvetica" w:hAnsi="Helvetica"/>
+        </w:rPr>
+        <w:t>querie</w:t>
+      </w:r>
+      <w:proofErr w:type="spellEnd"/>
+      <w:r>
+        <w:rPr>
+          <w:rFonts w:ascii="Helvetica" w:hAnsi="Helvetica"/>
+        </w:rPr>
+        <w:t xml:space="preserve"> </w:t>
+      </w:r>
+      <w:proofErr w:type="spellStart"/>
+      <w:r>
+        <w:rPr>
+          <w:rFonts w:ascii="Helvetica" w:hAnsi="Helvetica"/>
+        </w:rPr>
+        <w:t>statments</w:t>
+      </w:r>
+      <w:proofErr w:type="spellEnd"/>
+      <w:r>
+        <w:rPr>
+          <w:rFonts w:ascii="Helvetica" w:hAnsi="Helvetica"/>
+        </w:rPr>
+        <w:t xml:space="preserve">. Then we start a session to save the information of the currently logged in user. </w:t>
+      </w:r>
+    </w:p>
+    <w:p>
+      <w:pPr>
+        <w:ind w:firstLine="720"/>
+        <w:rPr>
+          <w:rFonts w:ascii="Helvetica" w:hAnsi="Helvetica"/>
+        </w:rPr>
+      </w:pPr>
+      <w:r>
+        <w:rPr>
+          <w:rFonts w:ascii="Helvetica" w:hAnsi="Helvetica"/>
+        </w:rPr>
+        <w:t xml:space="preserve">After that we are redirected to our main page. In our </w:t>
+      </w:r>
+      <w:proofErr w:type="spellStart"/>
+      <w:r>
+        <w:rPr>
+          <w:rFonts w:ascii="Helvetica" w:hAnsi="Helvetica"/>
+        </w:rPr>
+        <w:t>php</w:t>
+      </w:r>
+      <w:proofErr w:type="spellEnd"/>
+      <w:r>
+        <w:rPr>
+          <w:rFonts w:ascii="Helvetica" w:hAnsi="Helvetica"/>
+        </w:rPr>
+        <w:t xml:space="preserve"> file for main page</w:t>
+      </w:r>
+      <w:r>
+        <w:rPr>
+          <w:rFonts w:ascii="Helvetica" w:hAnsi="Helvetica"/>
+        </w:rPr>
+        <w:t xml:space="preserve">, we first start a session and </w:t>
+      </w:r>
+      <w:r>
+        <w:rPr>
+          <w:rFonts w:ascii="Helvetica" w:hAnsi="Helvetica"/>
+        </w:rPr>
+        <w:t xml:space="preserve">check to see that the user is the same as the one that had just logged in. Then we also get the status of the logged in user and depending on whether they are an admin, scientist, or data curator they will be displayed different options of what modules they can access. </w:t>
+      </w:r>
+    </w:p>
+    <w:p>
+      <w:pPr>
+        <w:ind w:firstLine="720"/>
+        <w:rPr>
+          <w:rFonts w:ascii="Helvetica" w:hAnsi="Helvetica"/>
+        </w:rPr>
+      </w:pPr>
+      <w:r>
+        <w:rPr>
+          <w:rFonts w:ascii="Helvetica" w:hAnsi="Helvetica"/>
+        </w:rPr>
+        <w:t xml:space="preserve">Every type of user is allowed to logout and </w:t>
+      </w:r>
+      <w:proofErr w:type="gramStart"/>
+      <w:r>
+        <w:rPr>
+          <w:rFonts w:ascii="Helvetica" w:hAnsi="Helvetica"/>
+        </w:rPr>
+        <w:t>change</w:t>
+      </w:r>
+      <w:proofErr w:type="gramEnd"/>
+      <w:r>
+        <w:rPr>
+          <w:rFonts w:ascii="Helvetica" w:hAnsi="Helvetica"/>
+        </w:rPr>
+        <w:t xml:space="preserve"> their passwords. </w:t>
+      </w:r>
+    </w:p>
+    <w:p>
+      <w:pPr>
+        <w:rPr>
+          <w:rFonts w:ascii="Helvetica" w:hAnsi="Helvetica"/>
+        </w:rPr>
+      </w:pPr>
+    </w:p>
+    <w:p>
+      <w:pPr>
+        <w:rPr>
+          <w:rFonts w:ascii="Helvetica" w:hAnsi="Helvetica"/>
+        </w:rPr>
+      </w:pPr>
+      <w:r>
+        <w:rPr>
+          <w:rFonts w:ascii="Helvetica" w:hAnsi="Helvetica"/>
+        </w:rPr>
+        <w:t xml:space="preserve">The main </w:t>
+      </w:r>
+      <w:proofErr w:type="spellStart"/>
+      <w:r>
+        <w:rPr>
+          <w:rFonts w:ascii="Helvetica" w:hAnsi="Helvetica"/>
+        </w:rPr>
+        <w:t>sql</w:t>
+      </w:r>
+      <w:proofErr w:type="spellEnd"/>
+      <w:r>
+        <w:rPr>
+          <w:rFonts w:ascii="Helvetica" w:hAnsi="Helvetica"/>
+        </w:rPr>
+        <w:t xml:space="preserve"> queries used are:</w:t>
+      </w:r>
+    </w:p>
+    <w:p>
+      <w:pPr>
+        <w:pStyle w:val="ListParagraph"/>
+        <w:numPr>
+          <w:ilvl w:val="0"/>
+          <w:numId w:val="17"/>
+        </w:numPr>
+        <w:rPr>
+          <w:rFonts w:ascii="Helvetica" w:hAnsi="Helvetica"/>
+          <w:b/>
+        </w:rPr>
+      </w:pPr>
+      <w:r>
+        <w:rPr>
+          <w:rFonts w:ascii="Helvetica" w:hAnsi="Helvetica"/>
+          <w:b/>
+        </w:rPr>
+        <w:t>To see if the username and password inputted is valid</w:t>
+      </w:r>
+    </w:p>
+    <w:p>
+      <w:pPr>
+        <w:rPr>
+          <w:rFonts w:ascii="Helvetica" w:hAnsi="Helvetica"/>
+        </w:rPr>
+      </w:pPr>
+      <w:r>
+        <w:rPr>
+          <w:rFonts w:ascii="Helvetica" w:hAnsi="Helvetica"/>
+        </w:rPr>
+        <w:tab/>
+      </w:r>
+      <w:r>
+        <w:rPr>
+          <w:rFonts w:ascii="Helvetica" w:hAnsi="Helvetica"/>
+        </w:rPr>
+        <w:tab/>
+        <w:t xml:space="preserve">SELECT * FROM users WHERE </w:t>
+      </w:r>
+      <w:proofErr w:type="spellStart"/>
+      <w:r>
+        <w:rPr>
+          <w:rFonts w:ascii="Helvetica" w:hAnsi="Helvetica"/>
+        </w:rPr>
+        <w:t>users.user_name</w:t>
+      </w:r>
+      <w:proofErr w:type="spellEnd"/>
+      <w:r>
+        <w:rPr>
+          <w:rFonts w:ascii="Helvetica" w:hAnsi="Helvetica"/>
+        </w:rPr>
+        <w:t xml:space="preserve"> = '$_</w:t>
+      </w:r>
+      <w:proofErr w:type="gramStart"/>
+      <w:r>
+        <w:rPr>
+          <w:rFonts w:ascii="Helvetica" w:hAnsi="Helvetica"/>
+        </w:rPr>
+        <w:t>POST[</w:t>
+      </w:r>
+      <w:proofErr w:type="gramEnd"/>
+      <w:r>
+        <w:rPr>
+          <w:rFonts w:ascii="Helvetica" w:hAnsi="Helvetica"/>
+        </w:rPr>
+        <w:t xml:space="preserve">username]' and </w:t>
+      </w:r>
+      <w:proofErr w:type="spellStart"/>
+      <w:r>
+        <w:rPr>
+          <w:rFonts w:ascii="Helvetica" w:hAnsi="Helvetica"/>
+        </w:rPr>
+        <w:t>users.password</w:t>
+      </w:r>
+      <w:proofErr w:type="spellEnd"/>
+      <w:r>
+        <w:rPr>
+          <w:rFonts w:ascii="Helvetica" w:hAnsi="Helvetica"/>
+        </w:rPr>
+        <w:t xml:space="preserve"> = '$_POST[password]'</w:t>
+      </w:r>
+    </w:p>
+    <w:p>
+      <w:pPr>
+        <w:rPr>
+          <w:rFonts w:ascii="Helvetica" w:hAnsi="Helvetica"/>
+        </w:rPr>
+      </w:pPr>
+      <w:r>
+        <w:rPr>
+          <w:rFonts w:ascii="Helvetica" w:hAnsi="Helvetica"/>
+        </w:rPr>
+        <w:tab/>
+      </w:r>
+    </w:p>
+    <w:p>
+      <w:pPr>
+        <w:rPr>
+          <w:rFonts w:ascii="Helvetica" w:hAnsi="Helvetica"/>
+          <w:b/>
+        </w:rPr>
+      </w:pPr>
+      <w:r>
+        <w:rPr>
+          <w:rFonts w:ascii="Helvetica" w:hAnsi="Helvetica"/>
+          <w:b/>
+        </w:rPr>
+        <w:t>Change PW module</w:t>
+      </w:r>
+    </w:p>
+    <w:p>
+      <w:pPr>
+        <w:ind w:firstLine="720"/>
+        <w:rPr>
+          <w:rFonts w:ascii="Helvetica" w:hAnsi="Helvetica"/>
+        </w:rPr>
+      </w:pPr>
+      <w:r>
+        <w:rPr>
+          <w:rFonts w:ascii="Helvetica" w:hAnsi="Helvetica"/>
+        </w:rPr>
+        <w:t xml:space="preserve">This module allows users to change their passwords. The user has to enter their old password then their new one and confirm once again on their new password. The </w:t>
+      </w:r>
+      <w:proofErr w:type="spellStart"/>
+      <w:r>
+        <w:rPr>
+          <w:rFonts w:ascii="Helvetica" w:hAnsi="Helvetica"/>
+        </w:rPr>
+        <w:t>php</w:t>
+      </w:r>
+      <w:proofErr w:type="spellEnd"/>
+      <w:r>
+        <w:rPr>
+          <w:rFonts w:ascii="Helvetica" w:hAnsi="Helvetica"/>
+        </w:rPr>
+        <w:t xml:space="preserve"> file first checks to see if the user currently trying to access the change pw page is a user that has been logged in, this is done by sessions. Then it will check the fields of the passwords, to see if it is empty or if they </w:t>
+      </w:r>
+      <w:proofErr w:type="spellStart"/>
+      <w:r>
+        <w:rPr>
+          <w:rFonts w:ascii="Helvetica" w:hAnsi="Helvetica"/>
+        </w:rPr>
+        <w:t>new</w:t>
+      </w:r>
+      <w:proofErr w:type="spellEnd"/>
+      <w:r>
+        <w:rPr>
+          <w:rFonts w:ascii="Helvetica" w:hAnsi="Helvetica"/>
+        </w:rPr>
+        <w:t xml:space="preserve"> password has been incorrectly inputted. Once that is done we use our </w:t>
+      </w:r>
+      <w:proofErr w:type="spellStart"/>
+      <w:r>
+        <w:rPr>
+          <w:rFonts w:ascii="Helvetica" w:hAnsi="Helvetica"/>
+        </w:rPr>
+        <w:t>sql</w:t>
+      </w:r>
+      <w:proofErr w:type="spellEnd"/>
+      <w:r>
+        <w:rPr>
+          <w:rFonts w:ascii="Helvetica" w:hAnsi="Helvetica"/>
+        </w:rPr>
+        <w:t xml:space="preserve"> statement to change the user's password. </w:t>
+      </w:r>
+    </w:p>
+    <w:p>
+      <w:pPr>
+        <w:rPr>
+          <w:rFonts w:ascii="Helvetica" w:hAnsi="Helvetica"/>
+        </w:rPr>
+      </w:pPr>
+    </w:p>
+    <w:p>
+      <w:pPr>
+        <w:rPr>
+          <w:rFonts w:ascii="Helvetica" w:hAnsi="Helvetica"/>
+        </w:rPr>
+      </w:pPr>
+      <w:r>
+        <w:rPr>
+          <w:rFonts w:ascii="Helvetica" w:hAnsi="Helvetica"/>
+        </w:rPr>
+        <w:t xml:space="preserve">The main </w:t>
+      </w:r>
+      <w:proofErr w:type="spellStart"/>
+      <w:r>
+        <w:rPr>
+          <w:rFonts w:ascii="Helvetica" w:hAnsi="Helvetica"/>
+        </w:rPr>
+        <w:t>sql</w:t>
+      </w:r>
+      <w:proofErr w:type="spellEnd"/>
+      <w:r>
+        <w:rPr>
+          <w:rFonts w:ascii="Helvetica" w:hAnsi="Helvetica"/>
+        </w:rPr>
+        <w:t xml:space="preserve"> queries used are: </w:t>
+      </w:r>
+    </w:p>
+    <w:p>
+      <w:pPr>
+        <w:pStyle w:val="ListParagraph"/>
+        <w:numPr>
+          <w:ilvl w:val="0"/>
+          <w:numId w:val="19"/>
+        </w:numPr>
+        <w:rPr>
+          <w:rFonts w:ascii="Helvetica" w:hAnsi="Helvetica"/>
+          <w:b/>
+        </w:rPr>
+      </w:pPr>
+      <w:r>
+        <w:rPr>
+          <w:rFonts w:ascii="Helvetica" w:hAnsi="Helvetica"/>
+          <w:b/>
+        </w:rPr>
+        <w:t>To update the password</w:t>
+      </w:r>
+    </w:p>
+    <w:p>
+      <w:pPr>
+        <w:rPr>
+          <w:rFonts w:ascii="Helvetica" w:hAnsi="Helvetica"/>
+        </w:rPr>
+      </w:pPr>
+      <w:r>
+        <w:rPr>
+          <w:rFonts w:ascii="Helvetica" w:hAnsi="Helvetica"/>
+        </w:rPr>
+        <w:tab/>
+      </w:r>
+      <w:r>
+        <w:rPr>
+          <w:rFonts w:ascii="Helvetica" w:hAnsi="Helvetica"/>
+        </w:rPr>
+        <w:tab/>
+      </w:r>
+      <w:r>
+        <w:rPr>
+          <w:rFonts w:ascii="Helvetica" w:hAnsi="Helvetica"/>
+        </w:rPr>
+        <w:t xml:space="preserve">UPDATE users SET password='$password1' WHERE </w:t>
+      </w:r>
+      <w:proofErr w:type="spellStart"/>
+      <w:r>
+        <w:rPr>
+          <w:rFonts w:ascii="Helvetica" w:hAnsi="Helvetica"/>
+        </w:rPr>
+        <w:t>user_name</w:t>
+      </w:r>
+      <w:proofErr w:type="spellEnd"/>
+      <w:r>
+        <w:rPr>
+          <w:rFonts w:ascii="Helvetica" w:hAnsi="Helvetica"/>
+        </w:rPr>
+        <w:t xml:space="preserve">='$username' AND </w:t>
+      </w:r>
+      <w:proofErr w:type="spellStart"/>
+      <w:r>
+        <w:rPr>
+          <w:rFonts w:ascii="Helvetica" w:hAnsi="Helvetica"/>
+        </w:rPr>
+        <w:t>person_id</w:t>
+      </w:r>
+      <w:proofErr w:type="spellEnd"/>
+      <w:r>
+        <w:rPr>
+          <w:rFonts w:ascii="Helvetica" w:hAnsi="Helvetica"/>
+        </w:rPr>
+        <w:t>=$</w:t>
+      </w:r>
+      <w:proofErr w:type="spellStart"/>
+      <w:r>
+        <w:rPr>
+          <w:rFonts w:ascii="Helvetica" w:hAnsi="Helvetica"/>
+        </w:rPr>
+        <w:t>personid</w:t>
+      </w:r>
+      <w:proofErr w:type="spellEnd"/>
     </w:p>
     <w:p>
       <w:pPr>
@@ -118,7 +629,6 @@
         </w:rPr>
       </w:pPr>
       <w:proofErr w:type="spellStart"/>
-      <w:proofErr w:type="gramStart"/>
       <w:r>
         <w:rPr>
           <w:rFonts w:ascii="Helvetica" w:hAnsi="Helvetica"/>
@@ -134,7 +644,6 @@
         <w:t>alidatePersonID</w:t>
       </w:r>
       <w:proofErr w:type="spellEnd"/>
-      <w:proofErr w:type="gramEnd"/>
       <w:r>
         <w:rPr>
           <w:rFonts w:ascii="Helvetica" w:hAnsi="Helvetica"/>
@@ -200,7 +709,6 @@
         </w:rPr>
       </w:pPr>
       <w:proofErr w:type="spellStart"/>
-      <w:proofErr w:type="gramStart"/>
       <w:r>
         <w:rPr>
           <w:rFonts w:ascii="Helvetica" w:hAnsi="Helvetica"/>
@@ -216,7 +724,6 @@
         <w:t>alidateEmail</w:t>
       </w:r>
       <w:proofErr w:type="spellEnd"/>
-      <w:proofErr w:type="gramEnd"/>
       <w:r>
         <w:rPr>
           <w:rFonts w:ascii="Helvetica" w:hAnsi="Helvetica"/>
@@ -266,7 +773,6 @@
         </w:rPr>
       </w:pPr>
       <w:proofErr w:type="spellStart"/>
-      <w:proofErr w:type="gramStart"/>
       <w:r>
         <w:rPr>
           <w:rFonts w:ascii="Helvetica" w:hAnsi="Helvetica"/>
@@ -282,7 +788,6 @@
         <w:t>emoveSubscriptions</w:t>
       </w:r>
       <w:proofErr w:type="spellEnd"/>
-      <w:proofErr w:type="gramEnd"/>
     </w:p>
     <w:p>
       <w:pPr>
@@ -412,12 +917,12 @@
         </w:rPr>
       </w:pPr>
       <w:proofErr w:type="spellStart"/>
-      <w:proofErr w:type="gramStart"/>
-      <w:r>
-        <w:rPr>
-          <w:rFonts w:ascii="Helvetica" w:hAnsi="Helvetica"/>
-          <w:b/>
-        </w:rPr>
+      <w:r>
+        <w:rPr>
+          <w:rFonts w:ascii="Helvetica" w:hAnsi="Helvetica"/>
+          <w:b/>
+        </w:rPr>
+        <w:lastRenderedPageBreak/>
         <w:t>re</w:t>
       </w:r>
       <w:r>
@@ -428,7 +933,6 @@
         <w:t>moveUser</w:t>
       </w:r>
       <w:proofErr w:type="spellEnd"/>
-      <w:proofErr w:type="gramEnd"/>
     </w:p>
     <w:p>
       <w:pPr>
@@ -486,7 +990,6 @@
         </w:rPr>
       </w:pPr>
       <w:proofErr w:type="spellStart"/>
-      <w:proofErr w:type="gramStart"/>
       <w:r>
         <w:rPr>
           <w:rFonts w:ascii="Helvetica" w:hAnsi="Helvetica"/>
@@ -502,7 +1005,6 @@
         <w:t>emoveUserFromPersonID</w:t>
       </w:r>
       <w:proofErr w:type="spellEnd"/>
-      <w:proofErr w:type="gramEnd"/>
     </w:p>
     <w:p>
       <w:pPr>
@@ -568,7 +1070,6 @@
         </w:rPr>
       </w:pPr>
       <w:proofErr w:type="spellStart"/>
-      <w:proofErr w:type="gramStart"/>
       <w:r>
         <w:rPr>
           <w:rFonts w:ascii="Helvetica" w:hAnsi="Helvetica"/>
@@ -584,7 +1085,6 @@
         <w:t>emovePerson</w:t>
       </w:r>
       <w:proofErr w:type="spellEnd"/>
-      <w:proofErr w:type="gramEnd"/>
     </w:p>
     <w:p>
       <w:pPr>
@@ -656,7 +1156,6 @@
         </w:rPr>
       </w:pPr>
       <w:proofErr w:type="spellStart"/>
-      <w:proofErr w:type="gramStart"/>
       <w:r>
         <w:rPr>
           <w:rFonts w:ascii="Helvetica" w:hAnsi="Helvetica"/>
@@ -672,7 +1171,6 @@
         <w:t>alidateUsername</w:t>
       </w:r>
       <w:proofErr w:type="spellEnd"/>
-      <w:proofErr w:type="gramEnd"/>
     </w:p>
     <w:p>
       <w:pPr>
@@ -756,7 +1254,6 @@
         </w:rPr>
       </w:pPr>
       <w:proofErr w:type="spellStart"/>
-      <w:proofErr w:type="gramStart"/>
       <w:r>
         <w:rPr>
           <w:rFonts w:ascii="Helvetica" w:hAnsi="Helvetica"/>
@@ -765,7 +1262,6 @@
         <w:t>validateEmail</w:t>
       </w:r>
       <w:proofErr w:type="spellEnd"/>
-      <w:proofErr w:type="gramEnd"/>
       <w:r>
         <w:rPr>
           <w:rFonts w:ascii="Helvetica" w:hAnsi="Helvetica"/>
@@ -879,7 +1375,6 @@
         </w:rPr>
       </w:pPr>
       <w:proofErr w:type="spellStart"/>
-      <w:proofErr w:type="gramStart"/>
       <w:r>
         <w:rPr>
           <w:rFonts w:ascii="Helvetica" w:hAnsi="Helvetica"/>
@@ -888,7 +1383,6 @@
         <w:t>validatePersonID</w:t>
       </w:r>
       <w:proofErr w:type="spellEnd"/>
-      <w:proofErr w:type="gramEnd"/>
       <w:r>
         <w:rPr>
           <w:rFonts w:ascii="Helvetica" w:hAnsi="Helvetica"/>
@@ -1162,7 +1656,6 @@
         </w:rPr>
       </w:pPr>
       <w:proofErr w:type="spellStart"/>
-      <w:proofErr w:type="gramStart"/>
       <w:r>
         <w:rPr>
           <w:rFonts w:ascii="Helvetica" w:hAnsi="Helvetica"/>
@@ -1171,7 +1664,6 @@
         <w:t>validatePersonID</w:t>
       </w:r>
       <w:proofErr w:type="spellEnd"/>
-      <w:proofErr w:type="gramEnd"/>
       <w:r>
         <w:rPr>
           <w:rFonts w:ascii="Helvetica" w:hAnsi="Helvetica"/>
@@ -1204,7 +1696,6 @@
         </w:rPr>
       </w:pPr>
       <w:proofErr w:type="spellStart"/>
-      <w:proofErr w:type="gramStart"/>
       <w:r>
         <w:rPr>
           <w:rFonts w:ascii="Helvetica" w:hAnsi="Helvetica"/>
@@ -1213,7 +1704,6 @@
         <w:t>removeSubscriptions</w:t>
       </w:r>
       <w:proofErr w:type="spellEnd"/>
-      <w:proofErr w:type="gramEnd"/>
       <w:r>
         <w:rPr>
           <w:rFonts w:ascii="Helvetica" w:hAnsi="Helvetica"/>
@@ -1234,7 +1724,6 @@
         </w:rPr>
       </w:pPr>
       <w:proofErr w:type="spellStart"/>
-      <w:proofErr w:type="gramStart"/>
       <w:r>
         <w:rPr>
           <w:rFonts w:ascii="Helvetica" w:hAnsi="Helvetica"/>
@@ -1243,7 +1732,6 @@
         <w:t>removeUserFromPersonID</w:t>
       </w:r>
       <w:proofErr w:type="spellEnd"/>
-      <w:proofErr w:type="gramEnd"/>
       <w:r>
         <w:rPr>
           <w:rFonts w:ascii="Helvetica" w:hAnsi="Helvetica"/>
@@ -1271,17 +1759,14 @@
         </w:rPr>
       </w:pPr>
       <w:proofErr w:type="spellStart"/>
-      <w:proofErr w:type="gramStart"/>
-      <w:r>
-        <w:rPr>
-          <w:rFonts w:ascii="Helvetica" w:hAnsi="Helvetica"/>
-          <w:b/>
-        </w:rPr>
-        <w:lastRenderedPageBreak/>
+      <w:r>
+        <w:rPr>
+          <w:rFonts w:ascii="Helvetica" w:hAnsi="Helvetica"/>
+          <w:b/>
+        </w:rPr>
         <w:t>removePerson</w:t>
       </w:r>
       <w:proofErr w:type="spellEnd"/>
-      <w:proofErr w:type="gramEnd"/>
       <w:r>
         <w:rPr>
           <w:rFonts w:ascii="Helvetica" w:hAnsi="Helvetica"/>
@@ -1394,7 +1879,6 @@
         </w:rPr>
       </w:pPr>
       <w:proofErr w:type="spellStart"/>
-      <w:proofErr w:type="gramStart"/>
       <w:r>
         <w:rPr>
           <w:rFonts w:ascii="Helvetica" w:hAnsi="Helvetica"/>
@@ -1403,7 +1887,6 @@
         <w:t>validateUsername</w:t>
       </w:r>
       <w:proofErr w:type="spellEnd"/>
-      <w:proofErr w:type="gramEnd"/>
       <w:r>
         <w:rPr>
           <w:rFonts w:ascii="Helvetica" w:hAnsi="Helvetica"/>
@@ -1429,7 +1912,6 @@
         </w:rPr>
       </w:pPr>
       <w:proofErr w:type="spellStart"/>
-      <w:proofErr w:type="gramStart"/>
       <w:r>
         <w:rPr>
           <w:rFonts w:ascii="Helvetica" w:hAnsi="Helvetica"/>
@@ -1438,7 +1920,6 @@
         <w:t>validatePersonID</w:t>
       </w:r>
       <w:proofErr w:type="spellEnd"/>
-      <w:proofErr w:type="gramEnd"/>
       <w:r>
         <w:rPr>
           <w:rFonts w:ascii="Helvetica" w:hAnsi="Helvetica"/>
@@ -1518,14 +1999,7 @@
         <w:rPr>
           <w:rFonts w:ascii="Helvetica" w:hAnsi="Helvetica"/>
         </w:rPr>
-        <w:t>to_</w:t>
-      </w:r>
-      <w:proofErr w:type="gramStart"/>
-      <w:r>
-        <w:rPr>
-          <w:rFonts w:ascii="Helvetica" w:hAnsi="Helvetica"/>
-        </w:rPr>
-        <w:t>date</w:t>
+        <w:t>to_date</w:t>
       </w:r>
       <w:proofErr w:type="spellEnd"/>
       <w:r>
@@ -1534,7 +2008,6 @@
         </w:rPr>
         <w:t>(</w:t>
       </w:r>
-      <w:proofErr w:type="gramEnd"/>
       <w:r>
         <w:rPr>
           <w:rFonts w:ascii="Helvetica" w:hAnsi="Helvetica"/>
@@ -1628,7 +2101,6 @@
         </w:rPr>
       </w:pPr>
       <w:proofErr w:type="spellStart"/>
-      <w:proofErr w:type="gramStart"/>
       <w:r>
         <w:rPr>
           <w:rFonts w:ascii="Helvetica" w:hAnsi="Helvetica"/>
@@ -1637,7 +2109,6 @@
         <w:t>validateUsername</w:t>
       </w:r>
       <w:proofErr w:type="spellEnd"/>
-      <w:proofErr w:type="gramEnd"/>
       <w:r>
         <w:rPr>
           <w:rFonts w:ascii="Helvetica" w:hAnsi="Helvetica"/>
@@ -1660,6 +2131,7 @@
         <w:rPr>
           <w:rFonts w:ascii="Helvetica" w:hAnsi="Helvetica"/>
         </w:rPr>
+        <w:lastRenderedPageBreak/>
         <w:t>“</w:t>
       </w:r>
       <w:r>
@@ -1698,21 +2170,7 @@
         <w:rPr>
           <w:rFonts w:ascii="Helvetica" w:hAnsi="Helvetica"/>
         </w:rPr>
-        <w:t xml:space="preserve"> =  $</w:t>
-      </w:r>
-      <w:proofErr w:type="gramStart"/>
-      <w:r>
-        <w:rPr>
-          <w:rFonts w:ascii="Helvetica" w:hAnsi="Helvetica"/>
-        </w:rPr>
-        <w:t>username</w:t>
-      </w:r>
-      <w:proofErr w:type="gramEnd"/>
-      <w:r>
-        <w:rPr>
-          <w:rFonts w:ascii="Helvetica" w:hAnsi="Helvetica"/>
-        </w:rPr>
-        <w:t>”</w:t>
+        <w:t xml:space="preserve"> =  $username”</w:t>
       </w:r>
     </w:p>
     <w:p>
@@ -1765,7 +2223,6 @@
         </w:rPr>
       </w:pPr>
       <w:proofErr w:type="spellStart"/>
-      <w:proofErr w:type="gramStart"/>
       <w:r>
         <w:rPr>
           <w:rFonts w:ascii="Helvetica" w:hAnsi="Helvetica"/>
@@ -1774,7 +2231,6 @@
         <w:t>validateUsername</w:t>
       </w:r>
       <w:proofErr w:type="spellEnd"/>
-      <w:proofErr w:type="gramEnd"/>
       <w:r>
         <w:rPr>
           <w:rFonts w:ascii="Helvetica" w:hAnsi="Helvetica"/>
@@ -1806,7 +2262,6 @@
         </w:rPr>
       </w:pPr>
       <w:proofErr w:type="spellStart"/>
-      <w:proofErr w:type="gramStart"/>
       <w:r>
         <w:rPr>
           <w:rFonts w:ascii="Helvetica" w:hAnsi="Helvetica"/>
@@ -1815,7 +2270,6 @@
         <w:t>removeUser</w:t>
       </w:r>
       <w:proofErr w:type="spellEnd"/>
-      <w:proofErr w:type="gramEnd"/>
       <w:r>
         <w:rPr>
           <w:rFonts w:ascii="Helvetica" w:hAnsi="Helvetica"/>
@@ -1968,7 +2422,6 @@
         </w:rPr>
       </w:pPr>
       <w:proofErr w:type="spellStart"/>
-      <w:proofErr w:type="gramStart"/>
       <w:r>
         <w:rPr>
           <w:rFonts w:ascii="Helvetica" w:hAnsi="Helvetica"/>
@@ -1977,7 +2430,6 @@
         <w:t>validateSensor</w:t>
       </w:r>
       <w:proofErr w:type="spellEnd"/>
-      <w:proofErr w:type="gramEnd"/>
     </w:p>
     <w:p>
       <w:pPr>
@@ -2055,7 +2507,6 @@
         </w:rPr>
       </w:pPr>
       <w:proofErr w:type="spellStart"/>
-      <w:proofErr w:type="gramStart"/>
       <w:r>
         <w:rPr>
           <w:rFonts w:ascii="Helvetica" w:hAnsi="Helvetica"/>
@@ -2071,7 +2522,6 @@
         <w:t>moveSubscriptionsFromSensorID</w:t>
       </w:r>
       <w:proofErr w:type="spellEnd"/>
-      <w:proofErr w:type="gramEnd"/>
     </w:p>
     <w:p>
       <w:pPr>
@@ -2143,7 +2593,6 @@
         </w:rPr>
       </w:pPr>
       <w:proofErr w:type="spellStart"/>
-      <w:proofErr w:type="gramStart"/>
       <w:r>
         <w:rPr>
           <w:rFonts w:ascii="Helvetica" w:hAnsi="Helvetica"/>
@@ -2152,7 +2601,6 @@
         <w:t>removeSensor</w:t>
       </w:r>
       <w:proofErr w:type="spellEnd"/>
-      <w:proofErr w:type="gramEnd"/>
     </w:p>
     <w:p>
       <w:pPr>
@@ -2241,28 +2689,14 @@
         <w:rPr>
           <w:rFonts w:ascii="Helvetica" w:hAnsi="Helvetica"/>
         </w:rPr>
-        <w:t xml:space="preserve">“INSERT INTO sensors VALUES </w:t>
-      </w:r>
-      <w:proofErr w:type="gramStart"/>
-      <w:r>
-        <w:rPr>
-          <w:rFonts w:ascii="Helvetica" w:hAnsi="Helvetica"/>
-        </w:rPr>
-        <w:t xml:space="preserve">( </w:t>
-      </w:r>
-      <w:proofErr w:type="spellStart"/>
-      <w:r>
-        <w:rPr>
-          <w:rFonts w:ascii="Helvetica" w:hAnsi="Helvetica"/>
-        </w:rPr>
-        <w:t>sensor</w:t>
-      </w:r>
-      <w:proofErr w:type="gramEnd"/>
-      <w:r>
-        <w:rPr>
-          <w:rFonts w:ascii="Helvetica" w:hAnsi="Helvetica"/>
-        </w:rPr>
-        <w:t>_id.nextval</w:t>
+        <w:t xml:space="preserve">“INSERT INTO sensors VALUES ( </w:t>
+      </w:r>
+      <w:proofErr w:type="spellStart"/>
+      <w:r>
+        <w:rPr>
+          <w:rFonts w:ascii="Helvetica" w:hAnsi="Helvetica"/>
+        </w:rPr>
+        <w:t>sensor_id.nextval</w:t>
       </w:r>
       <w:proofErr w:type="spellEnd"/>
       <w:r>
@@ -2304,7 +2738,6 @@
         </w:rPr>
       </w:pPr>
       <w:proofErr w:type="spellStart"/>
-      <w:proofErr w:type="gramStart"/>
       <w:r>
         <w:rPr>
           <w:rFonts w:ascii="Helvetica" w:hAnsi="Helvetica"/>
@@ -2313,7 +2746,6 @@
         <w:t>validateSensor</w:t>
       </w:r>
       <w:proofErr w:type="spellEnd"/>
-      <w:proofErr w:type="gramEnd"/>
       <w:r>
         <w:rPr>
           <w:rFonts w:ascii="Helvetica" w:hAnsi="Helvetica"/>
@@ -2346,7 +2778,6 @@
         </w:rPr>
       </w:pPr>
       <w:proofErr w:type="spellStart"/>
-      <w:proofErr w:type="gramStart"/>
       <w:r>
         <w:rPr>
           <w:rFonts w:ascii="Helvetica" w:hAnsi="Helvetica"/>
@@ -2362,7 +2793,6 @@
         <w:t>moveSubscriptionsFromSensorID</w:t>
       </w:r>
       <w:proofErr w:type="spellEnd"/>
-      <w:proofErr w:type="gramEnd"/>
       <w:r>
         <w:rPr>
           <w:rFonts w:ascii="Helvetica" w:hAnsi="Helvetica"/>
@@ -2383,7 +2813,6 @@
         </w:rPr>
       </w:pPr>
       <w:proofErr w:type="spellStart"/>
-      <w:proofErr w:type="gramStart"/>
       <w:r>
         <w:rPr>
           <w:rFonts w:ascii="Helvetica" w:hAnsi="Helvetica"/>
@@ -2392,7 +2821,6 @@
         <w:t>removeSensor</w:t>
       </w:r>
       <w:proofErr w:type="spellEnd"/>
-      <w:proofErr w:type="gramEnd"/>
       <w:r>
         <w:rPr>
           <w:rFonts w:ascii="Helvetica" w:hAnsi="Helvetica"/>
@@ -2500,6 +2928,1476 @@
           <w:b/>
         </w:rPr>
       </w:pPr>
+      <w:r>
+        <w:rPr>
+          <w:rFonts w:ascii="Helvetica" w:hAnsi="Helvetica"/>
+          <w:b/>
+        </w:rPr>
+        <w:t>Upload Module</w:t>
+      </w:r>
+    </w:p>
+    <w:p>
+      <w:pPr>
+        <w:ind w:firstLine="720"/>
+        <w:rPr>
+          <w:rFonts w:ascii="Helvetica" w:hAnsi="Helvetica"/>
+        </w:rPr>
+      </w:pPr>
+      <w:r>
+        <w:rPr>
+          <w:rFonts w:ascii="Helvetica" w:hAnsi="Helvetica"/>
+        </w:rPr>
+        <w:t xml:space="preserve">The upload module allows data curators to upload their data, which are images, audio files and </w:t>
+      </w:r>
+      <w:proofErr w:type="spellStart"/>
+      <w:r>
+        <w:rPr>
+          <w:rFonts w:ascii="Helvetica" w:hAnsi="Helvetica"/>
+        </w:rPr>
+        <w:t>csv</w:t>
+      </w:r>
+      <w:proofErr w:type="spellEnd"/>
+      <w:r>
+        <w:rPr>
+          <w:rFonts w:ascii="Helvetica" w:hAnsi="Helvetica"/>
+        </w:rPr>
+        <w:t xml:space="preserve"> files. Images are only accepted in jpg format, audio files are only accepted as wav files and </w:t>
+      </w:r>
+      <w:proofErr w:type="spellStart"/>
+      <w:r>
+        <w:rPr>
+          <w:rFonts w:ascii="Helvetica" w:hAnsi="Helvetica"/>
+        </w:rPr>
+        <w:t>csv</w:t>
+      </w:r>
+      <w:proofErr w:type="spellEnd"/>
+      <w:r>
+        <w:rPr>
+          <w:rFonts w:ascii="Helvetica" w:hAnsi="Helvetica"/>
+        </w:rPr>
+        <w:t xml:space="preserve"> files must be in format of sensor id, date, value. </w:t>
+      </w:r>
+    </w:p>
+    <w:p>
+      <w:pPr>
+        <w:rPr>
+          <w:rFonts w:ascii="Helvetica" w:hAnsi="Helvetica"/>
+        </w:rPr>
+      </w:pPr>
+    </w:p>
+    <w:p>
+      <w:pPr>
+        <w:rPr>
+          <w:rFonts w:ascii="Helvetica" w:hAnsi="Helvetica"/>
+        </w:rPr>
+      </w:pPr>
+    </w:p>
+    <w:p>
+      <w:pPr>
+        <w:rPr>
+          <w:rFonts w:ascii="Helvetica" w:hAnsi="Helvetica"/>
+        </w:rPr>
+      </w:pPr>
+    </w:p>
+    <w:p>
+      <w:pPr>
+        <w:rPr>
+          <w:rFonts w:ascii="Helvetica" w:hAnsi="Helvetica"/>
+          <w:b/>
+        </w:rPr>
+      </w:pPr>
+      <w:r>
+        <w:rPr>
+          <w:rFonts w:ascii="Helvetica" w:hAnsi="Helvetica"/>
+          <w:b/>
+        </w:rPr>
+        <w:lastRenderedPageBreak/>
+        <w:t>Images:</w:t>
+      </w:r>
+    </w:p>
+    <w:p>
+      <w:pPr>
+        <w:ind w:firstLine="720"/>
+        <w:rPr>
+          <w:rFonts w:ascii="Helvetica" w:hAnsi="Helvetica"/>
+        </w:rPr>
+      </w:pPr>
+      <w:r>
+        <w:rPr>
+          <w:rFonts w:ascii="Helvetica" w:hAnsi="Helvetica"/>
+        </w:rPr>
+        <w:t xml:space="preserve">When uploading images, the user is given fields in which they must fill. The first is what image they want to upload and this is done through the html input file type form. Next is the sensor id of the said image they are going to upload. After that is the date, then the description. </w:t>
+      </w:r>
+    </w:p>
+    <w:p>
+      <w:pPr>
+        <w:ind w:firstLine="720"/>
+        <w:rPr>
+          <w:rFonts w:ascii="Helvetica" w:hAnsi="Helvetica"/>
+        </w:rPr>
+      </w:pPr>
+      <w:r>
+        <w:rPr>
+          <w:rFonts w:ascii="Helvetica" w:hAnsi="Helvetica"/>
+        </w:rPr>
+        <w:t xml:space="preserve">Once that is done it will go to our </w:t>
+      </w:r>
+      <w:proofErr w:type="spellStart"/>
+      <w:r>
+        <w:rPr>
+          <w:rFonts w:ascii="Helvetica" w:hAnsi="Helvetica"/>
+        </w:rPr>
+        <w:t>Image.php</w:t>
+      </w:r>
+      <w:proofErr w:type="spellEnd"/>
+      <w:r>
+        <w:rPr>
+          <w:rFonts w:ascii="Helvetica" w:hAnsi="Helvetica"/>
+        </w:rPr>
+        <w:t xml:space="preserve"> file which will first use sessions to check that the user currently logged in is a data curator. Then it will get the information of the image that the user wants to upload. It will then check to see if it exceeds 64kb and return an error if it does, then it will check to see if it is in proper format (jpg) and returns an error if it isn't. It will also check to see if a valid sensor id has been inputted. </w:t>
+      </w:r>
+    </w:p>
+    <w:p>
+      <w:pPr>
+        <w:ind w:firstLine="720"/>
+        <w:rPr>
+          <w:rFonts w:ascii="Helvetica" w:hAnsi="Helvetica"/>
+        </w:rPr>
+      </w:pPr>
+      <w:r>
+        <w:rPr>
+          <w:rFonts w:ascii="Helvetica" w:hAnsi="Helvetica"/>
+        </w:rPr>
+        <w:t xml:space="preserve">This is done through the use of the file 'size' and file 'type'. Once it passes the checks, it will get ready to upload the information into the images table. First it will get a new unique id from images by using </w:t>
+      </w:r>
+      <w:proofErr w:type="gramStart"/>
+      <w:r>
+        <w:rPr>
+          <w:rFonts w:ascii="Helvetica" w:hAnsi="Helvetica"/>
+        </w:rPr>
+        <w:t>an</w:t>
+      </w:r>
+      <w:proofErr w:type="gramEnd"/>
+      <w:r>
+        <w:rPr>
+          <w:rFonts w:ascii="Helvetica" w:hAnsi="Helvetica"/>
+        </w:rPr>
+        <w:t xml:space="preserve"> </w:t>
+      </w:r>
+      <w:proofErr w:type="spellStart"/>
+      <w:r>
+        <w:rPr>
+          <w:rFonts w:ascii="Helvetica" w:hAnsi="Helvetica"/>
+        </w:rPr>
+        <w:t>sql</w:t>
+      </w:r>
+      <w:proofErr w:type="spellEnd"/>
+      <w:r>
+        <w:rPr>
+          <w:rFonts w:ascii="Helvetica" w:hAnsi="Helvetica"/>
+        </w:rPr>
+        <w:t xml:space="preserve"> statement which gets the max image id from images then it will continue on from that. Next it will start inputting the blob file into recorded data and thumbnail respectively. We upload this information by first have empty blobs in the </w:t>
+      </w:r>
+      <w:proofErr w:type="spellStart"/>
+      <w:r>
+        <w:rPr>
+          <w:rFonts w:ascii="Helvetica" w:hAnsi="Helvetica"/>
+        </w:rPr>
+        <w:t>sql</w:t>
+      </w:r>
+      <w:proofErr w:type="spellEnd"/>
+      <w:r>
+        <w:rPr>
+          <w:rFonts w:ascii="Helvetica" w:hAnsi="Helvetica"/>
+        </w:rPr>
+        <w:t xml:space="preserve"> statement, </w:t>
+      </w:r>
+      <w:proofErr w:type="gramStart"/>
+      <w:r>
+        <w:rPr>
+          <w:rFonts w:ascii="Helvetica" w:hAnsi="Helvetica"/>
+        </w:rPr>
+        <w:t>then</w:t>
+      </w:r>
+      <w:proofErr w:type="gramEnd"/>
+      <w:r>
+        <w:rPr>
+          <w:rFonts w:ascii="Helvetica" w:hAnsi="Helvetica"/>
+        </w:rPr>
+        <w:t xml:space="preserve"> we fill it up by using </w:t>
+      </w:r>
+      <w:proofErr w:type="spellStart"/>
+      <w:r>
+        <w:rPr>
+          <w:rFonts w:ascii="Helvetica" w:hAnsi="Helvetica"/>
+        </w:rPr>
+        <w:t>oci_new_descriptor</w:t>
+      </w:r>
+      <w:proofErr w:type="spellEnd"/>
+      <w:r>
+        <w:rPr>
+          <w:rFonts w:ascii="Helvetica" w:hAnsi="Helvetica"/>
+        </w:rPr>
+        <w:t xml:space="preserve">, </w:t>
+      </w:r>
+      <w:proofErr w:type="spellStart"/>
+      <w:r>
+        <w:rPr>
+          <w:rFonts w:ascii="Helvetica" w:hAnsi="Helvetica"/>
+        </w:rPr>
+        <w:t>oci_bind_by_name</w:t>
+      </w:r>
+      <w:proofErr w:type="spellEnd"/>
+      <w:r>
+        <w:rPr>
+          <w:rFonts w:ascii="Helvetica" w:hAnsi="Helvetica"/>
+        </w:rPr>
+        <w:t xml:space="preserve"> and </w:t>
+      </w:r>
+      <w:proofErr w:type="spellStart"/>
+      <w:r>
+        <w:rPr>
+          <w:rFonts w:ascii="Helvetica" w:hAnsi="Helvetica"/>
+        </w:rPr>
+        <w:t>savefile</w:t>
+      </w:r>
+      <w:proofErr w:type="spellEnd"/>
+      <w:r>
+        <w:rPr>
+          <w:rFonts w:ascii="Helvetica" w:hAnsi="Helvetica"/>
+        </w:rPr>
+        <w:t xml:space="preserve">. </w:t>
+      </w:r>
+    </w:p>
+    <w:p>
+      <w:pPr>
+        <w:rPr>
+          <w:rFonts w:ascii="Helvetica" w:hAnsi="Helvetica"/>
+        </w:rPr>
+      </w:pPr>
+    </w:p>
+    <w:p>
+      <w:pPr>
+        <w:rPr>
+          <w:rFonts w:ascii="Helvetica" w:hAnsi="Helvetica"/>
+        </w:rPr>
+      </w:pPr>
+      <w:r>
+        <w:rPr>
+          <w:rFonts w:ascii="Helvetica" w:hAnsi="Helvetica"/>
+        </w:rPr>
+        <w:t xml:space="preserve">The main </w:t>
+      </w:r>
+      <w:proofErr w:type="spellStart"/>
+      <w:r>
+        <w:rPr>
+          <w:rFonts w:ascii="Helvetica" w:hAnsi="Helvetica"/>
+        </w:rPr>
+        <w:t>sql</w:t>
+      </w:r>
+      <w:proofErr w:type="spellEnd"/>
+      <w:r>
+        <w:rPr>
+          <w:rFonts w:ascii="Helvetica" w:hAnsi="Helvetica"/>
+        </w:rPr>
+        <w:t xml:space="preserve"> queries used are:</w:t>
+      </w:r>
+    </w:p>
+    <w:p>
+      <w:pPr>
+        <w:rPr>
+          <w:rFonts w:ascii="Helvetica" w:hAnsi="Helvetica"/>
+          <w:b/>
+        </w:rPr>
+      </w:pPr>
+      <w:r>
+        <w:rPr>
+          <w:rFonts w:ascii="Helvetica" w:hAnsi="Helvetica"/>
+        </w:rPr>
+        <w:tab/>
+      </w:r>
+      <w:r>
+        <w:rPr>
+          <w:rFonts w:ascii="Helvetica" w:hAnsi="Helvetica"/>
+          <w:b/>
+        </w:rPr>
+        <w:t xml:space="preserve">1) </w:t>
+      </w:r>
+      <w:r>
+        <w:rPr>
+          <w:rFonts w:ascii="Helvetica" w:hAnsi="Helvetica"/>
+          <w:b/>
+        </w:rPr>
+        <w:t xml:space="preserve"> </w:t>
+      </w:r>
+      <w:r>
+        <w:rPr>
+          <w:rFonts w:ascii="Helvetica" w:hAnsi="Helvetica"/>
+          <w:b/>
+        </w:rPr>
+        <w:t xml:space="preserve">To get unique </w:t>
+      </w:r>
+      <w:proofErr w:type="spellStart"/>
+      <w:r>
+        <w:rPr>
+          <w:rFonts w:ascii="Helvetica" w:hAnsi="Helvetica"/>
+          <w:b/>
+        </w:rPr>
+        <w:t>image_id</w:t>
+      </w:r>
+      <w:proofErr w:type="spellEnd"/>
+    </w:p>
+    <w:p>
+      <w:pPr>
+        <w:rPr>
+          <w:rFonts w:ascii="Helvetica" w:hAnsi="Helvetica"/>
+        </w:rPr>
+      </w:pPr>
+      <w:r>
+        <w:rPr>
+          <w:rFonts w:ascii="Helvetica" w:hAnsi="Helvetica"/>
+        </w:rPr>
+        <w:tab/>
+      </w:r>
+      <w:r>
+        <w:rPr>
+          <w:rFonts w:ascii="Helvetica" w:hAnsi="Helvetica"/>
+        </w:rPr>
+        <w:tab/>
+      </w:r>
+      <w:r>
+        <w:rPr>
+          <w:rFonts w:ascii="Helvetica" w:hAnsi="Helvetica"/>
+        </w:rPr>
+        <w:t xml:space="preserve">SELECT </w:t>
+      </w:r>
+      <w:proofErr w:type="gramStart"/>
+      <w:r>
+        <w:rPr>
+          <w:rFonts w:ascii="Helvetica" w:hAnsi="Helvetica"/>
+        </w:rPr>
+        <w:t>MAX(</w:t>
+      </w:r>
+      <w:proofErr w:type="spellStart"/>
+      <w:proofErr w:type="gramEnd"/>
+      <w:r>
+        <w:rPr>
+          <w:rFonts w:ascii="Helvetica" w:hAnsi="Helvetica"/>
+        </w:rPr>
+        <w:t>image_id</w:t>
+      </w:r>
+      <w:proofErr w:type="spellEnd"/>
+      <w:r>
+        <w:rPr>
+          <w:rFonts w:ascii="Helvetica" w:hAnsi="Helvetica"/>
+        </w:rPr>
+        <w:t>) FROM images</w:t>
+      </w:r>
+    </w:p>
+    <w:p>
+      <w:pPr>
+        <w:pStyle w:val="ListParagraph"/>
+        <w:numPr>
+          <w:ilvl w:val="0"/>
+          <w:numId w:val="19"/>
+        </w:numPr>
+        <w:rPr>
+          <w:rFonts w:ascii="Helvetica" w:hAnsi="Helvetica"/>
+          <w:b/>
+        </w:rPr>
+      </w:pPr>
+      <w:r>
+        <w:rPr>
+          <w:rFonts w:ascii="Helvetica" w:hAnsi="Helvetica"/>
+          <w:b/>
+        </w:rPr>
+        <w:t>To insert into images table</w:t>
+      </w:r>
+    </w:p>
+    <w:p>
+      <w:pPr>
+        <w:rPr>
+          <w:rFonts w:ascii="Helvetica" w:hAnsi="Helvetica"/>
+        </w:rPr>
+      </w:pPr>
+      <w:r>
+        <w:rPr>
+          <w:rFonts w:ascii="Helvetica" w:hAnsi="Helvetica"/>
+        </w:rPr>
+        <w:tab/>
+      </w:r>
+      <w:r>
+        <w:rPr>
+          <w:rFonts w:ascii="Helvetica" w:hAnsi="Helvetica"/>
+        </w:rPr>
+        <w:tab/>
+      </w:r>
+      <w:r>
+        <w:rPr>
+          <w:rFonts w:ascii="Helvetica" w:hAnsi="Helvetica"/>
+        </w:rPr>
+        <w:t>INSER</w:t>
+      </w:r>
+      <w:bookmarkStart w:id="0" w:name="_GoBack"/>
+      <w:bookmarkEnd w:id="0"/>
+      <w:r>
+        <w:rPr>
+          <w:rFonts w:ascii="Helvetica" w:hAnsi="Helvetica"/>
+        </w:rPr>
+        <w:t>T INTO images(</w:t>
+      </w:r>
+      <w:proofErr w:type="spellStart"/>
+      <w:r>
+        <w:rPr>
+          <w:rFonts w:ascii="Helvetica" w:hAnsi="Helvetica"/>
+        </w:rPr>
+        <w:t>image_id</w:t>
+      </w:r>
+      <w:proofErr w:type="spellEnd"/>
+      <w:r>
+        <w:rPr>
+          <w:rFonts w:ascii="Helvetica" w:hAnsi="Helvetica"/>
+        </w:rPr>
+        <w:t xml:space="preserve">, </w:t>
+      </w:r>
+      <w:proofErr w:type="spellStart"/>
+      <w:r>
+        <w:rPr>
+          <w:rFonts w:ascii="Helvetica" w:hAnsi="Helvetica"/>
+        </w:rPr>
+        <w:t>sensor_id</w:t>
+      </w:r>
+      <w:proofErr w:type="spellEnd"/>
+      <w:r>
+        <w:rPr>
+          <w:rFonts w:ascii="Helvetica" w:hAnsi="Helvetica"/>
+        </w:rPr>
+        <w:t xml:space="preserve">, </w:t>
+      </w:r>
+      <w:proofErr w:type="spellStart"/>
+      <w:r>
+        <w:rPr>
+          <w:rFonts w:ascii="Helvetica" w:hAnsi="Helvetica"/>
+        </w:rPr>
+        <w:t>date_created</w:t>
+      </w:r>
+      <w:proofErr w:type="spellEnd"/>
+      <w:r>
+        <w:rPr>
+          <w:rFonts w:ascii="Helvetica" w:hAnsi="Helvetica"/>
+        </w:rPr>
+        <w:t xml:space="preserve">, description, thumbnail, </w:t>
+      </w:r>
+      <w:proofErr w:type="spellStart"/>
+      <w:r>
+        <w:rPr>
+          <w:rFonts w:ascii="Helvetica" w:hAnsi="Helvetica"/>
+        </w:rPr>
+        <w:t>recoreded_data</w:t>
+      </w:r>
+      <w:proofErr w:type="spellEnd"/>
+      <w:r>
+        <w:rPr>
+          <w:rFonts w:ascii="Helvetica" w:hAnsi="Helvetica"/>
+        </w:rPr>
+        <w:t>) VALUES ('$</w:t>
+      </w:r>
+      <w:proofErr w:type="spellStart"/>
+      <w:r>
+        <w:rPr>
+          <w:rFonts w:ascii="Helvetica" w:hAnsi="Helvetica"/>
+        </w:rPr>
+        <w:t>image_id</w:t>
+      </w:r>
+      <w:proofErr w:type="spellEnd"/>
+      <w:r>
+        <w:rPr>
+          <w:rFonts w:ascii="Helvetica" w:hAnsi="Helvetica"/>
+        </w:rPr>
+        <w:t>', '$</w:t>
+      </w:r>
+      <w:proofErr w:type="spellStart"/>
+      <w:r>
+        <w:rPr>
+          <w:rFonts w:ascii="Helvetica" w:hAnsi="Helvetica"/>
+        </w:rPr>
+        <w:t>sensor_id</w:t>
+      </w:r>
+      <w:proofErr w:type="spellEnd"/>
+      <w:r>
+        <w:rPr>
+          <w:rFonts w:ascii="Helvetica" w:hAnsi="Helvetica"/>
+        </w:rPr>
+        <w:t xml:space="preserve">', </w:t>
+      </w:r>
+      <w:proofErr w:type="spellStart"/>
+      <w:r>
+        <w:rPr>
+          <w:rFonts w:ascii="Helvetica" w:hAnsi="Helvetica"/>
+        </w:rPr>
+        <w:t>to_date</w:t>
+      </w:r>
+      <w:proofErr w:type="spellEnd"/>
+      <w:r>
+        <w:rPr>
+          <w:rFonts w:ascii="Helvetica" w:hAnsi="Helvetica"/>
+        </w:rPr>
+        <w:t>('$date', '</w:t>
+      </w:r>
+      <w:proofErr w:type="spellStart"/>
+      <w:r>
+        <w:rPr>
+          <w:rFonts w:ascii="Helvetica" w:hAnsi="Helvetica"/>
+        </w:rPr>
+        <w:t>dd</w:t>
+      </w:r>
+      <w:proofErr w:type="spellEnd"/>
+      <w:r>
+        <w:rPr>
+          <w:rFonts w:ascii="Helvetica" w:hAnsi="Helvetica"/>
+        </w:rPr>
+        <w:t xml:space="preserve">-mm-YYYY hh24:mi:ss'), '$description', </w:t>
+      </w:r>
+      <w:proofErr w:type="spellStart"/>
+      <w:r>
+        <w:rPr>
+          <w:rFonts w:ascii="Helvetica" w:hAnsi="Helvetica"/>
+        </w:rPr>
+        <w:t>empty_blob</w:t>
+      </w:r>
+      <w:proofErr w:type="spellEnd"/>
+      <w:r>
+        <w:rPr>
+          <w:rFonts w:ascii="Helvetica" w:hAnsi="Helvetica"/>
+        </w:rPr>
+        <w:t xml:space="preserve">(), </w:t>
+      </w:r>
+      <w:proofErr w:type="spellStart"/>
+      <w:r>
+        <w:rPr>
+          <w:rFonts w:ascii="Helvetica" w:hAnsi="Helvetica"/>
+        </w:rPr>
+        <w:t>empty_blob</w:t>
+      </w:r>
+      <w:proofErr w:type="spellEnd"/>
+      <w:r>
+        <w:rPr>
+          <w:rFonts w:ascii="Helvetica" w:hAnsi="Helvetica"/>
+        </w:rPr>
+        <w:t xml:space="preserve">()) returning thumbnail, </w:t>
+      </w:r>
+      <w:proofErr w:type="spellStart"/>
+      <w:r>
+        <w:rPr>
+          <w:rFonts w:ascii="Helvetica" w:hAnsi="Helvetica"/>
+        </w:rPr>
+        <w:t>recoreded_data</w:t>
+      </w:r>
+      <w:proofErr w:type="spellEnd"/>
+      <w:r>
+        <w:rPr>
+          <w:rFonts w:ascii="Helvetica" w:hAnsi="Helvetica"/>
+        </w:rPr>
+        <w:t xml:space="preserve"> into :thumbnail, :</w:t>
+      </w:r>
+      <w:proofErr w:type="spellStart"/>
+      <w:r>
+        <w:rPr>
+          <w:rFonts w:ascii="Helvetica" w:hAnsi="Helvetica"/>
+        </w:rPr>
+        <w:t>recoreded_data</w:t>
+      </w:r>
+      <w:proofErr w:type="spellEnd"/>
+    </w:p>
+    <w:p>
+      <w:pPr>
+        <w:rPr>
+          <w:rFonts w:ascii="Helvetica" w:hAnsi="Helvetica"/>
+        </w:rPr>
+      </w:pPr>
+    </w:p>
+    <w:p>
+      <w:pPr>
+        <w:rPr>
+          <w:rFonts w:ascii="Helvetica" w:hAnsi="Helvetica"/>
+          <w:b/>
+        </w:rPr>
+      </w:pPr>
+      <w:r>
+        <w:rPr>
+          <w:rFonts w:ascii="Helvetica" w:hAnsi="Helvetica"/>
+          <w:b/>
+        </w:rPr>
+        <w:t>Audio:</w:t>
+      </w:r>
+    </w:p>
+    <w:p>
+      <w:pPr>
+        <w:ind w:firstLine="720"/>
+        <w:rPr>
+          <w:rFonts w:ascii="Helvetica" w:hAnsi="Helvetica"/>
+        </w:rPr>
+      </w:pPr>
+      <w:r>
+        <w:rPr>
+          <w:rFonts w:ascii="Helvetica" w:hAnsi="Helvetica"/>
+        </w:rPr>
+        <w:t xml:space="preserve">The audio </w:t>
+      </w:r>
+      <w:proofErr w:type="spellStart"/>
+      <w:r>
+        <w:rPr>
+          <w:rFonts w:ascii="Helvetica" w:hAnsi="Helvetica"/>
+        </w:rPr>
+        <w:t>php</w:t>
+      </w:r>
+      <w:proofErr w:type="spellEnd"/>
+      <w:r>
+        <w:rPr>
+          <w:rFonts w:ascii="Helvetica" w:hAnsi="Helvetica"/>
+        </w:rPr>
+        <w:t xml:space="preserve"> uploading file is similar to that of the image one. The user first fills in the fields of which are what audio file is to be uploaded, the sensor id, the date, length, and description. Then after the fields are filled, it will go to the </w:t>
+      </w:r>
+      <w:proofErr w:type="spellStart"/>
+      <w:r>
+        <w:rPr>
+          <w:rFonts w:ascii="Helvetica" w:hAnsi="Helvetica"/>
+        </w:rPr>
+        <w:t>audio.php</w:t>
+      </w:r>
+      <w:proofErr w:type="spellEnd"/>
+      <w:r>
+        <w:rPr>
+          <w:rFonts w:ascii="Helvetica" w:hAnsi="Helvetica"/>
+        </w:rPr>
+        <w:t xml:space="preserve"> file and run the code which will first check again through sessions to see if the currently logged in user is a valid user or not. </w:t>
+      </w:r>
+    </w:p>
+    <w:p>
+      <w:pPr>
+        <w:ind w:firstLine="720"/>
+        <w:rPr>
+          <w:rFonts w:ascii="Helvetica" w:hAnsi="Helvetica"/>
+        </w:rPr>
+      </w:pPr>
+      <w:r>
+        <w:rPr>
+          <w:rFonts w:ascii="Helvetica" w:hAnsi="Helvetica"/>
+        </w:rPr>
+        <w:t xml:space="preserve">Then it will see if an audio file has been uploaded or not. The next check after that is to see if it is a wav file or not. It will also check to see if a valid sensor id has been inputted. If it does not pass these checks, it will prompt the user to retry. Next it will get ready to upload the information into the database. This is done </w:t>
+      </w:r>
+      <w:proofErr w:type="spellStart"/>
+      <w:r>
+        <w:rPr>
+          <w:rFonts w:ascii="Helvetica" w:hAnsi="Helvetica"/>
+        </w:rPr>
+        <w:t>similarily</w:t>
+      </w:r>
+      <w:proofErr w:type="spellEnd"/>
+      <w:r>
+        <w:rPr>
+          <w:rFonts w:ascii="Helvetica" w:hAnsi="Helvetica"/>
+        </w:rPr>
+        <w:t xml:space="preserve"> to how we upload images, with first getting </w:t>
+      </w:r>
+      <w:proofErr w:type="gramStart"/>
+      <w:r>
+        <w:rPr>
+          <w:rFonts w:ascii="Helvetica" w:hAnsi="Helvetica"/>
+        </w:rPr>
+        <w:t>an</w:t>
+      </w:r>
+      <w:proofErr w:type="gramEnd"/>
+      <w:r>
+        <w:rPr>
+          <w:rFonts w:ascii="Helvetica" w:hAnsi="Helvetica"/>
+        </w:rPr>
+        <w:t xml:space="preserve"> unique audio id, then using an empty blob and </w:t>
+      </w:r>
+      <w:proofErr w:type="spellStart"/>
+      <w:r>
+        <w:rPr>
+          <w:rFonts w:ascii="Helvetica" w:hAnsi="Helvetica"/>
+        </w:rPr>
+        <w:t>oci_new_descriptor</w:t>
+      </w:r>
+      <w:proofErr w:type="spellEnd"/>
+      <w:r>
+        <w:rPr>
+          <w:rFonts w:ascii="Helvetica" w:hAnsi="Helvetica"/>
+        </w:rPr>
+        <w:t xml:space="preserve">, </w:t>
+      </w:r>
+      <w:proofErr w:type="spellStart"/>
+      <w:r>
+        <w:rPr>
+          <w:rFonts w:ascii="Helvetica" w:hAnsi="Helvetica"/>
+        </w:rPr>
+        <w:t>oci_bind_by_name</w:t>
+      </w:r>
+      <w:proofErr w:type="spellEnd"/>
+      <w:r>
+        <w:rPr>
+          <w:rFonts w:ascii="Helvetica" w:hAnsi="Helvetica"/>
+        </w:rPr>
+        <w:t xml:space="preserve"> and </w:t>
+      </w:r>
+      <w:proofErr w:type="spellStart"/>
+      <w:r>
+        <w:rPr>
+          <w:rFonts w:ascii="Helvetica" w:hAnsi="Helvetica"/>
+        </w:rPr>
+        <w:t>savefile</w:t>
+      </w:r>
+      <w:proofErr w:type="spellEnd"/>
+      <w:r>
+        <w:rPr>
+          <w:rFonts w:ascii="Helvetica" w:hAnsi="Helvetica"/>
+        </w:rPr>
+        <w:t xml:space="preserve"> to upload the audio file.</w:t>
+      </w:r>
+    </w:p>
+    <w:p>
+      <w:pPr>
+        <w:rPr>
+          <w:rFonts w:ascii="Helvetica" w:hAnsi="Helvetica"/>
+        </w:rPr>
+      </w:pPr>
+    </w:p>
+    <w:p>
+      <w:pPr>
+        <w:rPr>
+          <w:rFonts w:ascii="Helvetica" w:hAnsi="Helvetica"/>
+        </w:rPr>
+      </w:pPr>
+      <w:r>
+        <w:rPr>
+          <w:rFonts w:ascii="Helvetica" w:hAnsi="Helvetica"/>
+        </w:rPr>
+        <w:t xml:space="preserve">The main </w:t>
+      </w:r>
+      <w:proofErr w:type="spellStart"/>
+      <w:r>
+        <w:rPr>
+          <w:rFonts w:ascii="Helvetica" w:hAnsi="Helvetica"/>
+        </w:rPr>
+        <w:t>sql</w:t>
+      </w:r>
+      <w:proofErr w:type="spellEnd"/>
+      <w:r>
+        <w:rPr>
+          <w:rFonts w:ascii="Helvetica" w:hAnsi="Helvetica"/>
+        </w:rPr>
+        <w:t xml:space="preserve"> queries used are:</w:t>
+      </w:r>
+    </w:p>
+    <w:p>
+      <w:pPr>
+        <w:ind w:firstLine="720"/>
+        <w:rPr>
+          <w:rFonts w:ascii="Helvetica" w:hAnsi="Helvetica"/>
+          <w:b/>
+        </w:rPr>
+      </w:pPr>
+      <w:r>
+        <w:rPr>
+          <w:rFonts w:ascii="Helvetica" w:hAnsi="Helvetica"/>
+          <w:b/>
+        </w:rPr>
+        <w:t xml:space="preserve">1) </w:t>
+      </w:r>
+      <w:r>
+        <w:rPr>
+          <w:rFonts w:ascii="Helvetica" w:hAnsi="Helvetica"/>
+          <w:b/>
+        </w:rPr>
+        <w:t xml:space="preserve"> </w:t>
+      </w:r>
+      <w:r>
+        <w:rPr>
+          <w:rFonts w:ascii="Helvetica" w:hAnsi="Helvetica"/>
+          <w:b/>
+        </w:rPr>
+        <w:t xml:space="preserve">To get an unique </w:t>
+      </w:r>
+      <w:proofErr w:type="spellStart"/>
+      <w:r>
+        <w:rPr>
+          <w:rFonts w:ascii="Helvetica" w:hAnsi="Helvetica"/>
+          <w:b/>
+        </w:rPr>
+        <w:t>recording_id</w:t>
+      </w:r>
+      <w:proofErr w:type="spellEnd"/>
+    </w:p>
+    <w:p>
+      <w:pPr>
+        <w:ind w:left="720" w:firstLine="720"/>
+        <w:rPr>
+          <w:rFonts w:ascii="Helvetica" w:hAnsi="Helvetica"/>
+        </w:rPr>
+      </w:pPr>
+      <w:r>
+        <w:rPr>
+          <w:rFonts w:ascii="Helvetica" w:hAnsi="Helvetica"/>
+        </w:rPr>
+        <w:t xml:space="preserve">SELECT </w:t>
+      </w:r>
+      <w:proofErr w:type="gramStart"/>
+      <w:r>
+        <w:rPr>
+          <w:rFonts w:ascii="Helvetica" w:hAnsi="Helvetica"/>
+        </w:rPr>
+        <w:t>MAX(</w:t>
+      </w:r>
+      <w:proofErr w:type="spellStart"/>
+      <w:proofErr w:type="gramEnd"/>
+      <w:r>
+        <w:rPr>
+          <w:rFonts w:ascii="Helvetica" w:hAnsi="Helvetica"/>
+        </w:rPr>
+        <w:t>recording_id</w:t>
+      </w:r>
+      <w:proofErr w:type="spellEnd"/>
+      <w:r>
+        <w:rPr>
+          <w:rFonts w:ascii="Helvetica" w:hAnsi="Helvetica"/>
+        </w:rPr>
+        <w:t xml:space="preserve">) FROM </w:t>
+      </w:r>
+      <w:proofErr w:type="spellStart"/>
+      <w:r>
+        <w:rPr>
+          <w:rFonts w:ascii="Helvetica" w:hAnsi="Helvetica"/>
+        </w:rPr>
+        <w:t>audio_recordings</w:t>
+      </w:r>
+      <w:proofErr w:type="spellEnd"/>
+    </w:p>
+    <w:p>
+      <w:pPr>
+        <w:pStyle w:val="ListParagraph"/>
+        <w:numPr>
+          <w:ilvl w:val="0"/>
+          <w:numId w:val="17"/>
+        </w:numPr>
+        <w:rPr>
+          <w:rFonts w:ascii="Helvetica" w:hAnsi="Helvetica"/>
+          <w:b/>
+        </w:rPr>
+      </w:pPr>
+      <w:r>
+        <w:rPr>
+          <w:rFonts w:ascii="Helvetica" w:hAnsi="Helvetica"/>
+          <w:b/>
+        </w:rPr>
+        <w:t xml:space="preserve">To insert into </w:t>
+      </w:r>
+      <w:proofErr w:type="spellStart"/>
+      <w:r>
+        <w:rPr>
+          <w:rFonts w:ascii="Helvetica" w:hAnsi="Helvetica"/>
+          <w:b/>
+        </w:rPr>
+        <w:t>audio_recordings</w:t>
+      </w:r>
+      <w:proofErr w:type="spellEnd"/>
+    </w:p>
+    <w:p>
+      <w:pPr>
+        <w:rPr>
+          <w:rFonts w:ascii="Helvetica" w:hAnsi="Helvetica"/>
+        </w:rPr>
+      </w:pPr>
+      <w:r>
+        <w:rPr>
+          <w:rFonts w:ascii="Helvetica" w:hAnsi="Helvetica"/>
+        </w:rPr>
+        <w:tab/>
+      </w:r>
+      <w:r>
+        <w:rPr>
+          <w:rFonts w:ascii="Helvetica" w:hAnsi="Helvetica"/>
+        </w:rPr>
+        <w:tab/>
+      </w:r>
+      <w:r>
+        <w:rPr>
+          <w:rFonts w:ascii="Helvetica" w:hAnsi="Helvetica"/>
+        </w:rPr>
+        <w:t xml:space="preserve">INSERT INTO </w:t>
+      </w:r>
+      <w:proofErr w:type="spellStart"/>
+      <w:r>
+        <w:rPr>
+          <w:rFonts w:ascii="Helvetica" w:hAnsi="Helvetica"/>
+        </w:rPr>
+        <w:t>audio_</w:t>
+      </w:r>
+      <w:proofErr w:type="gramStart"/>
+      <w:r>
+        <w:rPr>
+          <w:rFonts w:ascii="Helvetica" w:hAnsi="Helvetica"/>
+        </w:rPr>
+        <w:t>recordings</w:t>
+      </w:r>
+      <w:proofErr w:type="spellEnd"/>
+      <w:r>
+        <w:rPr>
+          <w:rFonts w:ascii="Helvetica" w:hAnsi="Helvetica"/>
+        </w:rPr>
+        <w:t>(</w:t>
+      </w:r>
+      <w:proofErr w:type="spellStart"/>
+      <w:proofErr w:type="gramEnd"/>
+      <w:r>
+        <w:rPr>
+          <w:rFonts w:ascii="Helvetica" w:hAnsi="Helvetica"/>
+        </w:rPr>
+        <w:t>recording_id</w:t>
+      </w:r>
+      <w:proofErr w:type="spellEnd"/>
+      <w:r>
+        <w:rPr>
+          <w:rFonts w:ascii="Helvetica" w:hAnsi="Helvetica"/>
+        </w:rPr>
+        <w:t xml:space="preserve">, </w:t>
+      </w:r>
+      <w:proofErr w:type="spellStart"/>
+      <w:r>
+        <w:rPr>
+          <w:rFonts w:ascii="Helvetica" w:hAnsi="Helvetica"/>
+        </w:rPr>
+        <w:t>sensor_id</w:t>
+      </w:r>
+      <w:proofErr w:type="spellEnd"/>
+      <w:r>
+        <w:rPr>
+          <w:rFonts w:ascii="Helvetica" w:hAnsi="Helvetica"/>
+        </w:rPr>
+        <w:t xml:space="preserve">, </w:t>
+      </w:r>
+      <w:proofErr w:type="spellStart"/>
+      <w:r>
+        <w:rPr>
+          <w:rFonts w:ascii="Helvetica" w:hAnsi="Helvetica"/>
+        </w:rPr>
+        <w:t>date_created</w:t>
+      </w:r>
+      <w:proofErr w:type="spellEnd"/>
+      <w:r>
+        <w:rPr>
+          <w:rFonts w:ascii="Helvetica" w:hAnsi="Helvetica"/>
+        </w:rPr>
+        <w:t xml:space="preserve">, length, description, </w:t>
+      </w:r>
+      <w:proofErr w:type="spellStart"/>
+      <w:r>
+        <w:rPr>
+          <w:rFonts w:ascii="Helvetica" w:hAnsi="Helvetica"/>
+        </w:rPr>
+        <w:t>recorded_data</w:t>
+      </w:r>
+      <w:proofErr w:type="spellEnd"/>
+      <w:r>
+        <w:rPr>
+          <w:rFonts w:ascii="Helvetica" w:hAnsi="Helvetica"/>
+        </w:rPr>
+        <w:t>) VALUES ('$</w:t>
+      </w:r>
+      <w:proofErr w:type="spellStart"/>
+      <w:r>
+        <w:rPr>
+          <w:rFonts w:ascii="Helvetica" w:hAnsi="Helvetica"/>
+        </w:rPr>
+        <w:t>recording_id</w:t>
+      </w:r>
+      <w:proofErr w:type="spellEnd"/>
+      <w:r>
+        <w:rPr>
+          <w:rFonts w:ascii="Helvetica" w:hAnsi="Helvetica"/>
+        </w:rPr>
+        <w:t>', '$</w:t>
+      </w:r>
+      <w:proofErr w:type="spellStart"/>
+      <w:r>
+        <w:rPr>
+          <w:rFonts w:ascii="Helvetica" w:hAnsi="Helvetica"/>
+        </w:rPr>
+        <w:t>sensor_id</w:t>
+      </w:r>
+      <w:proofErr w:type="spellEnd"/>
+      <w:r>
+        <w:rPr>
+          <w:rFonts w:ascii="Helvetica" w:hAnsi="Helvetica"/>
+        </w:rPr>
+        <w:t xml:space="preserve">', </w:t>
+      </w:r>
+      <w:proofErr w:type="spellStart"/>
+      <w:r>
+        <w:rPr>
+          <w:rFonts w:ascii="Helvetica" w:hAnsi="Helvetica"/>
+        </w:rPr>
+        <w:lastRenderedPageBreak/>
+        <w:t>to_date</w:t>
+      </w:r>
+      <w:proofErr w:type="spellEnd"/>
+      <w:r>
+        <w:rPr>
+          <w:rFonts w:ascii="Helvetica" w:hAnsi="Helvetica"/>
+        </w:rPr>
+        <w:t>('$date', '</w:t>
+      </w:r>
+      <w:proofErr w:type="spellStart"/>
+      <w:r>
+        <w:rPr>
+          <w:rFonts w:ascii="Helvetica" w:hAnsi="Helvetica"/>
+        </w:rPr>
+        <w:t>dd</w:t>
+      </w:r>
+      <w:proofErr w:type="spellEnd"/>
+      <w:r>
+        <w:rPr>
+          <w:rFonts w:ascii="Helvetica" w:hAnsi="Helvetica"/>
+        </w:rPr>
+        <w:t xml:space="preserve">-mm-YYYY hh24:mi:ss'), '$length', '$description', </w:t>
+      </w:r>
+      <w:proofErr w:type="spellStart"/>
+      <w:r>
+        <w:rPr>
+          <w:rFonts w:ascii="Helvetica" w:hAnsi="Helvetica"/>
+        </w:rPr>
+        <w:t>empty_blob</w:t>
+      </w:r>
+      <w:proofErr w:type="spellEnd"/>
+      <w:r>
+        <w:rPr>
+          <w:rFonts w:ascii="Helvetica" w:hAnsi="Helvetica"/>
+        </w:rPr>
+        <w:t xml:space="preserve">()) returning </w:t>
+      </w:r>
+      <w:proofErr w:type="spellStart"/>
+      <w:r>
+        <w:rPr>
+          <w:rFonts w:ascii="Helvetica" w:hAnsi="Helvetica"/>
+        </w:rPr>
+        <w:t>recorded_data</w:t>
+      </w:r>
+      <w:proofErr w:type="spellEnd"/>
+      <w:r>
+        <w:rPr>
+          <w:rFonts w:ascii="Helvetica" w:hAnsi="Helvetica"/>
+        </w:rPr>
+        <w:t xml:space="preserve"> into :</w:t>
+      </w:r>
+      <w:proofErr w:type="spellStart"/>
+      <w:r>
+        <w:rPr>
+          <w:rFonts w:ascii="Helvetica" w:hAnsi="Helvetica"/>
+        </w:rPr>
+        <w:t>recorded_data</w:t>
+      </w:r>
+      <w:proofErr w:type="spellEnd"/>
+    </w:p>
+    <w:p>
+      <w:pPr>
+        <w:rPr>
+          <w:rFonts w:ascii="Helvetica" w:hAnsi="Helvetica"/>
+        </w:rPr>
+      </w:pPr>
+    </w:p>
+    <w:p>
+      <w:pPr>
+        <w:rPr>
+          <w:rFonts w:ascii="Helvetica" w:hAnsi="Helvetica"/>
+          <w:b/>
+        </w:rPr>
+      </w:pPr>
+      <w:r>
+        <w:rPr>
+          <w:rFonts w:ascii="Helvetica" w:hAnsi="Helvetica"/>
+          <w:b/>
+        </w:rPr>
+        <w:t>CSV Files:</w:t>
+      </w:r>
+    </w:p>
+    <w:p>
+      <w:pPr>
+        <w:ind w:firstLine="720"/>
+        <w:rPr>
+          <w:rFonts w:ascii="Helvetica" w:hAnsi="Helvetica"/>
+        </w:rPr>
+      </w:pPr>
+      <w:r>
+        <w:rPr>
+          <w:rFonts w:ascii="Helvetica" w:hAnsi="Helvetica"/>
+        </w:rPr>
+        <w:t xml:space="preserve">What we upload to the database is a </w:t>
+      </w:r>
+      <w:proofErr w:type="spellStart"/>
+      <w:r>
+        <w:rPr>
+          <w:rFonts w:ascii="Helvetica" w:hAnsi="Helvetica"/>
+        </w:rPr>
+        <w:t>csv</w:t>
+      </w:r>
+      <w:proofErr w:type="spellEnd"/>
+      <w:r>
+        <w:rPr>
+          <w:rFonts w:ascii="Helvetica" w:hAnsi="Helvetica"/>
+        </w:rPr>
+        <w:t xml:space="preserve"> file of format sensor id, date, and value. These are all on one line separated by a newline and we can have multiple entries by </w:t>
+      </w:r>
+      <w:proofErr w:type="spellStart"/>
+      <w:r>
+        <w:rPr>
+          <w:rFonts w:ascii="Helvetica" w:hAnsi="Helvetica"/>
+        </w:rPr>
+        <w:t>seperating</w:t>
+      </w:r>
+      <w:proofErr w:type="spellEnd"/>
+      <w:r>
+        <w:rPr>
+          <w:rFonts w:ascii="Helvetica" w:hAnsi="Helvetica"/>
+        </w:rPr>
+        <w:t xml:space="preserve"> it with newlines. After a </w:t>
+      </w:r>
+      <w:proofErr w:type="spellStart"/>
+      <w:r>
+        <w:rPr>
+          <w:rFonts w:ascii="Helvetica" w:hAnsi="Helvetica"/>
+        </w:rPr>
+        <w:t>csv</w:t>
+      </w:r>
+      <w:proofErr w:type="spellEnd"/>
+      <w:r>
+        <w:rPr>
+          <w:rFonts w:ascii="Helvetica" w:hAnsi="Helvetica"/>
+        </w:rPr>
+        <w:t xml:space="preserve"> file is uploaded, in our </w:t>
+      </w:r>
+      <w:proofErr w:type="spellStart"/>
+      <w:r>
+        <w:rPr>
+          <w:rFonts w:ascii="Helvetica" w:hAnsi="Helvetica"/>
+        </w:rPr>
+        <w:t>php</w:t>
+      </w:r>
+      <w:proofErr w:type="spellEnd"/>
+      <w:r>
+        <w:rPr>
+          <w:rFonts w:ascii="Helvetica" w:hAnsi="Helvetica"/>
+        </w:rPr>
+        <w:t xml:space="preserve"> file we first check to see if the currently logged in user is a valid data curator. Then we check to see if the file uploaded is valid, i.e. has a size greater than 0 bytes. </w:t>
+      </w:r>
+    </w:p>
+    <w:p>
+      <w:pPr>
+        <w:ind w:firstLine="720"/>
+        <w:rPr>
+          <w:rFonts w:ascii="Helvetica" w:hAnsi="Helvetica"/>
+        </w:rPr>
+      </w:pPr>
+      <w:r>
+        <w:rPr>
+          <w:rFonts w:ascii="Helvetica" w:hAnsi="Helvetica"/>
+        </w:rPr>
+        <w:t xml:space="preserve">Once the checks pass, we then will use an array to store our </w:t>
+      </w:r>
+      <w:proofErr w:type="spellStart"/>
+      <w:r>
+        <w:rPr>
+          <w:rFonts w:ascii="Helvetica" w:hAnsi="Helvetica"/>
+        </w:rPr>
+        <w:t>sql</w:t>
+      </w:r>
+      <w:proofErr w:type="spellEnd"/>
+      <w:r>
+        <w:rPr>
+          <w:rFonts w:ascii="Helvetica" w:hAnsi="Helvetica"/>
+        </w:rPr>
+        <w:t xml:space="preserve"> </w:t>
+      </w:r>
+      <w:proofErr w:type="spellStart"/>
+      <w:r>
+        <w:rPr>
+          <w:rFonts w:ascii="Helvetica" w:hAnsi="Helvetica"/>
+        </w:rPr>
+        <w:t>statments</w:t>
+      </w:r>
+      <w:proofErr w:type="spellEnd"/>
+      <w:r>
+        <w:rPr>
+          <w:rFonts w:ascii="Helvetica" w:hAnsi="Helvetica"/>
+        </w:rPr>
+        <w:t xml:space="preserve"> that we will execute in a loop later in the code. First we will read from the </w:t>
+      </w:r>
+      <w:proofErr w:type="spellStart"/>
+      <w:r>
+        <w:rPr>
+          <w:rFonts w:ascii="Helvetica" w:hAnsi="Helvetica"/>
+        </w:rPr>
+        <w:t>csv</w:t>
+      </w:r>
+      <w:proofErr w:type="spellEnd"/>
+      <w:r>
+        <w:rPr>
+          <w:rFonts w:ascii="Helvetica" w:hAnsi="Helvetica"/>
+        </w:rPr>
+        <w:t xml:space="preserve"> file using </w:t>
+      </w:r>
+      <w:proofErr w:type="spellStart"/>
+      <w:r>
+        <w:rPr>
+          <w:rFonts w:ascii="Helvetica" w:hAnsi="Helvetica"/>
+        </w:rPr>
+        <w:t>fopen</w:t>
+      </w:r>
+      <w:proofErr w:type="spellEnd"/>
+      <w:r>
+        <w:rPr>
+          <w:rFonts w:ascii="Helvetica" w:hAnsi="Helvetica"/>
+        </w:rPr>
+        <w:t xml:space="preserve"> and </w:t>
+      </w:r>
+      <w:proofErr w:type="spellStart"/>
+      <w:r>
+        <w:rPr>
+          <w:rFonts w:ascii="Helvetica" w:hAnsi="Helvetica"/>
+        </w:rPr>
+        <w:t>fgetcsv</w:t>
+      </w:r>
+      <w:proofErr w:type="spellEnd"/>
+      <w:r>
+        <w:rPr>
+          <w:rFonts w:ascii="Helvetica" w:hAnsi="Helvetica"/>
+        </w:rPr>
+        <w:t xml:space="preserve"> which will then put the sensor id, date and value into a variable. We will then parse these variables into </w:t>
+      </w:r>
+      <w:proofErr w:type="spellStart"/>
+      <w:r>
+        <w:rPr>
+          <w:rFonts w:ascii="Helvetica" w:hAnsi="Helvetica"/>
+        </w:rPr>
+        <w:t>sql</w:t>
+      </w:r>
+      <w:proofErr w:type="spellEnd"/>
+      <w:r>
+        <w:rPr>
+          <w:rFonts w:ascii="Helvetica" w:hAnsi="Helvetica"/>
+        </w:rPr>
+        <w:t xml:space="preserve"> statements and then will put it into our array of </w:t>
+      </w:r>
+      <w:proofErr w:type="spellStart"/>
+      <w:r>
+        <w:rPr>
+          <w:rFonts w:ascii="Helvetica" w:hAnsi="Helvetica"/>
+        </w:rPr>
+        <w:t>sql</w:t>
+      </w:r>
+      <w:proofErr w:type="spellEnd"/>
+      <w:r>
+        <w:rPr>
+          <w:rFonts w:ascii="Helvetica" w:hAnsi="Helvetica"/>
+        </w:rPr>
+        <w:t xml:space="preserve"> queries. After reading the file is all done, we will then have a loop which will execute all the statements that have been stored in our array. </w:t>
+      </w:r>
+    </w:p>
+    <w:p>
+      <w:pPr>
+        <w:rPr>
+          <w:rFonts w:ascii="Helvetica" w:hAnsi="Helvetica"/>
+        </w:rPr>
+      </w:pPr>
+    </w:p>
+    <w:p>
+      <w:pPr>
+        <w:rPr>
+          <w:rFonts w:ascii="Helvetica" w:hAnsi="Helvetica"/>
+        </w:rPr>
+      </w:pPr>
+      <w:r>
+        <w:rPr>
+          <w:rFonts w:ascii="Helvetica" w:hAnsi="Helvetica"/>
+        </w:rPr>
+        <w:t xml:space="preserve">The main </w:t>
+      </w:r>
+      <w:proofErr w:type="spellStart"/>
+      <w:r>
+        <w:rPr>
+          <w:rFonts w:ascii="Helvetica" w:hAnsi="Helvetica"/>
+        </w:rPr>
+        <w:t>sql</w:t>
+      </w:r>
+      <w:proofErr w:type="spellEnd"/>
+      <w:r>
+        <w:rPr>
+          <w:rFonts w:ascii="Helvetica" w:hAnsi="Helvetica"/>
+        </w:rPr>
+        <w:t xml:space="preserve"> queries used are:</w:t>
+      </w:r>
+    </w:p>
+    <w:p>
+      <w:pPr>
+        <w:ind w:firstLine="720"/>
+        <w:rPr>
+          <w:rFonts w:ascii="Helvetica" w:hAnsi="Helvetica"/>
+        </w:rPr>
+      </w:pPr>
+      <w:r>
+        <w:rPr>
+          <w:rFonts w:ascii="Helvetica" w:hAnsi="Helvetica"/>
+          <w:b/>
+        </w:rPr>
+        <w:t xml:space="preserve">1)  To insert the scalar data from </w:t>
+      </w:r>
+      <w:proofErr w:type="spellStart"/>
+      <w:r>
+        <w:rPr>
+          <w:rFonts w:ascii="Helvetica" w:hAnsi="Helvetica"/>
+          <w:b/>
+        </w:rPr>
+        <w:t>csv</w:t>
+      </w:r>
+      <w:proofErr w:type="spellEnd"/>
+      <w:r>
+        <w:rPr>
+          <w:rFonts w:ascii="Helvetica" w:hAnsi="Helvetica"/>
+          <w:b/>
+        </w:rPr>
+        <w:t xml:space="preserve"> file</w:t>
+      </w:r>
+    </w:p>
+    <w:p>
+      <w:pPr>
+        <w:rPr>
+          <w:rFonts w:ascii="Helvetica" w:hAnsi="Helvetica"/>
+        </w:rPr>
+      </w:pPr>
+      <w:r>
+        <w:rPr>
+          <w:rFonts w:ascii="Helvetica" w:hAnsi="Helvetica"/>
+        </w:rPr>
+        <w:tab/>
+      </w:r>
+      <w:r>
+        <w:rPr>
+          <w:rFonts w:ascii="Helvetica" w:hAnsi="Helvetica"/>
+        </w:rPr>
+        <w:tab/>
+      </w:r>
+      <w:r>
+        <w:rPr>
+          <w:rFonts w:ascii="Helvetica" w:hAnsi="Helvetica"/>
+        </w:rPr>
+        <w:t xml:space="preserve">INSERT INTO </w:t>
+      </w:r>
+      <w:proofErr w:type="spellStart"/>
+      <w:r>
+        <w:rPr>
+          <w:rFonts w:ascii="Helvetica" w:hAnsi="Helvetica"/>
+        </w:rPr>
+        <w:t>scalar_data</w:t>
+      </w:r>
+      <w:proofErr w:type="spellEnd"/>
+      <w:r>
+        <w:rPr>
+          <w:rFonts w:ascii="Helvetica" w:hAnsi="Helvetica"/>
+        </w:rPr>
+        <w:t xml:space="preserve"> VALUES ('$</w:t>
+      </w:r>
+      <w:proofErr w:type="spellStart"/>
+      <w:r>
+        <w:rPr>
+          <w:rFonts w:ascii="Helvetica" w:hAnsi="Helvetica"/>
+        </w:rPr>
+        <w:t>new_id</w:t>
+      </w:r>
+      <w:proofErr w:type="spellEnd"/>
+      <w:r>
+        <w:rPr>
+          <w:rFonts w:ascii="Helvetica" w:hAnsi="Helvetica"/>
+        </w:rPr>
+        <w:t>', '$</w:t>
+      </w:r>
+      <w:proofErr w:type="spellStart"/>
+      <w:r>
+        <w:rPr>
+          <w:rFonts w:ascii="Helvetica" w:hAnsi="Helvetica"/>
+        </w:rPr>
+        <w:t>sensor_id</w:t>
+      </w:r>
+      <w:proofErr w:type="spellEnd"/>
+      <w:r>
+        <w:rPr>
+          <w:rFonts w:ascii="Helvetica" w:hAnsi="Helvetica"/>
+        </w:rPr>
+        <w:t xml:space="preserve">', </w:t>
+      </w:r>
+      <w:proofErr w:type="spellStart"/>
+      <w:r>
+        <w:rPr>
+          <w:rFonts w:ascii="Helvetica" w:hAnsi="Helvetica"/>
+        </w:rPr>
+        <w:t>to_</w:t>
+      </w:r>
+      <w:proofErr w:type="gramStart"/>
+      <w:r>
+        <w:rPr>
+          <w:rFonts w:ascii="Helvetica" w:hAnsi="Helvetica"/>
+        </w:rPr>
+        <w:t>date</w:t>
+      </w:r>
+      <w:proofErr w:type="spellEnd"/>
+      <w:r>
+        <w:rPr>
+          <w:rFonts w:ascii="Helvetica" w:hAnsi="Helvetica"/>
+        </w:rPr>
+        <w:t>(</w:t>
+      </w:r>
+      <w:proofErr w:type="gramEnd"/>
+      <w:r>
+        <w:rPr>
+          <w:rFonts w:ascii="Helvetica" w:hAnsi="Helvetica"/>
+        </w:rPr>
+        <w:t>'$date', '</w:t>
+      </w:r>
+      <w:proofErr w:type="spellStart"/>
+      <w:r>
+        <w:rPr>
+          <w:rFonts w:ascii="Helvetica" w:hAnsi="Helvetica"/>
+        </w:rPr>
+        <w:t>dd</w:t>
+      </w:r>
+      <w:proofErr w:type="spellEnd"/>
+      <w:r>
+        <w:rPr>
+          <w:rFonts w:ascii="Helvetica" w:hAnsi="Helvetica"/>
+        </w:rPr>
+        <w:t>-mm-</w:t>
+      </w:r>
+      <w:proofErr w:type="spellStart"/>
+      <w:r>
+        <w:rPr>
+          <w:rFonts w:ascii="Helvetica" w:hAnsi="Helvetica"/>
+        </w:rPr>
+        <w:t>yyyy</w:t>
+      </w:r>
+      <w:proofErr w:type="spellEnd"/>
+      <w:r>
+        <w:rPr>
+          <w:rFonts w:ascii="Helvetica" w:hAnsi="Helvetica"/>
+        </w:rPr>
+        <w:t xml:space="preserve"> hh24:mi:ss'), '$value')</w:t>
+      </w:r>
+    </w:p>
+    <w:p>
+      <w:pPr>
+        <w:rPr>
+          <w:rFonts w:ascii="Helvetica" w:hAnsi="Helvetica"/>
+          <w:b/>
+        </w:rPr>
+      </w:pPr>
     </w:p>
     <w:p>
       <w:pPr>
@@ -2578,21 +4476,7 @@
         <w:rPr>
           <w:rFonts w:ascii="Helvetica" w:hAnsi="Helvetica"/>
         </w:rPr>
-        <w:t>“SELECT i</w:t>
-      </w:r>
-      <w:proofErr w:type="gramStart"/>
-      <w:r>
-        <w:rPr>
-          <w:rFonts w:ascii="Helvetica" w:hAnsi="Helvetica"/>
-        </w:rPr>
-        <w:t>.*</w:t>
-      </w:r>
-      <w:proofErr w:type="gramEnd"/>
-      <w:r>
-        <w:rPr>
-          <w:rFonts w:ascii="Helvetica" w:hAnsi="Helvetica"/>
-        </w:rPr>
-        <w:t xml:space="preserve"> FROM images </w:t>
+        <w:t xml:space="preserve">“SELECT i.* FROM images </w:t>
       </w:r>
       <w:proofErr w:type="spellStart"/>
       <w:r>
@@ -3120,21 +5004,7 @@
         <w:rPr>
           <w:rFonts w:ascii="Helvetica" w:hAnsi="Helvetica"/>
         </w:rPr>
-        <w:t>SELECT a</w:t>
-      </w:r>
-      <w:proofErr w:type="gramStart"/>
-      <w:r>
-        <w:rPr>
-          <w:rFonts w:ascii="Helvetica" w:hAnsi="Helvetica"/>
-        </w:rPr>
-        <w:t>.*</w:t>
-      </w:r>
-      <w:proofErr w:type="gramEnd"/>
-      <w:r>
-        <w:rPr>
-          <w:rFonts w:ascii="Helvetica" w:hAnsi="Helvetica"/>
-        </w:rPr>
-        <w:t xml:space="preserve"> FROM </w:t>
+        <w:t xml:space="preserve">SELECT a.* FROM </w:t>
       </w:r>
       <w:proofErr w:type="spellStart"/>
       <w:r>
@@ -3154,7 +5024,21 @@
         <w:rPr>
           <w:rFonts w:ascii="Helvetica" w:hAnsi="Helvetica"/>
         </w:rPr>
-        <w:t>riptions t WHERE t.person_id = $</w:t>
+        <w:t xml:space="preserve">riptions t WHERE </w:t>
+      </w:r>
+      <w:proofErr w:type="spellStart"/>
+      <w:r>
+        <w:rPr>
+          <w:rFonts w:ascii="Helvetica" w:hAnsi="Helvetica"/>
+        </w:rPr>
+        <w:t>t.person_id</w:t>
+      </w:r>
+      <w:proofErr w:type="spellEnd"/>
+      <w:r>
+        <w:rPr>
+          <w:rFonts w:ascii="Helvetica" w:hAnsi="Helvetica"/>
+        </w:rPr>
+        <w:t xml:space="preserve"> = $</w:t>
       </w:r>
       <w:proofErr w:type="spellStart"/>
       <w:r>
@@ -3230,21 +5114,21 @@
         <w:rPr>
           <w:rFonts w:ascii="Helvetica" w:hAnsi="Helvetica"/>
         </w:rPr>
-        <w:t xml:space="preserve"> </w:t>
-      </w:r>
-      <w:proofErr w:type="spellStart"/>
-      <w:r>
-        <w:rPr>
-          <w:rFonts w:ascii="Helvetica" w:hAnsi="Helvetica"/>
-        </w:rPr>
-        <w:t xml:space="preserve">AND s.sensor_type = </w:t>
-      </w:r>
-      <w:proofErr w:type="spellEnd"/>
-      <w:r>
-        <w:rPr>
-          <w:rFonts w:ascii="Helvetica" w:hAnsi="Helvetica"/>
-        </w:rPr>
-        <w:t>$</w:t>
+        <w:t xml:space="preserve"> AND </w:t>
+      </w:r>
+      <w:proofErr w:type="spellStart"/>
+      <w:r>
+        <w:rPr>
+          <w:rFonts w:ascii="Helvetica" w:hAnsi="Helvetica"/>
+        </w:rPr>
+        <w:t>s.sensor_type</w:t>
+      </w:r>
+      <w:proofErr w:type="spellEnd"/>
+      <w:r>
+        <w:rPr>
+          <w:rFonts w:ascii="Helvetica" w:hAnsi="Helvetica"/>
+        </w:rPr>
+        <w:t xml:space="preserve"> = $</w:t>
       </w:r>
       <w:proofErr w:type="spellStart"/>
       <w:r>
@@ -3705,14 +5589,7 @@
         <w:rPr>
           <w:rFonts w:ascii="Helvetica" w:hAnsi="Helvetica"/>
         </w:rPr>
-        <w:t>to_</w:t>
-      </w:r>
-      <w:proofErr w:type="gramStart"/>
-      <w:r>
-        <w:rPr>
-          <w:rFonts w:ascii="Helvetica" w:hAnsi="Helvetica"/>
-        </w:rPr>
-        <w:t>char</w:t>
+        <w:t>to_char</w:t>
       </w:r>
       <w:proofErr w:type="spellEnd"/>
       <w:r>
@@ -3722,7 +5599,6 @@
         <w:t>(</w:t>
       </w:r>
       <w:proofErr w:type="spellStart"/>
-      <w:proofErr w:type="gramEnd"/>
       <w:r>
         <w:rPr>
           <w:rFonts w:ascii="Helvetica" w:hAnsi="Helvetica"/>
@@ -4259,19 +6135,11 @@
         <w:t>$</w:t>
       </w:r>
       <w:proofErr w:type="spellStart"/>
-      <w:proofErr w:type="gramStart"/>
-      <w:r>
-        <w:rPr>
-          <w:rFonts w:ascii="Helvetica" w:hAnsi="Helvetica"/>
-        </w:rPr>
-        <w:t>start</w:t>
-      </w:r>
-      <w:proofErr w:type="gramEnd"/>
-      <w:r>
-        <w:rPr>
-          <w:rFonts w:ascii="Helvetica" w:hAnsi="Helvetica"/>
-        </w:rPr>
-        <w:t>_date</w:t>
+      <w:r>
+        <w:rPr>
+          <w:rFonts w:ascii="Helvetica" w:hAnsi="Helvetica"/>
+        </w:rPr>
+        <w:t>start_date</w:t>
       </w:r>
       <w:proofErr w:type="spellEnd"/>
       <w:r>
@@ -4333,19 +6201,11 @@
         </w:rPr>
         <w:t>“</w:t>
       </w:r>
-      <w:proofErr w:type="gramStart"/>
-      <w:r>
-        <w:rPr>
-          <w:rFonts w:ascii="Helvetica" w:hAnsi="Helvetica"/>
-        </w:rPr>
-        <w:t>lower</w:t>
-      </w:r>
-      <w:proofErr w:type="gramEnd"/>
-      <w:r>
-        <w:rPr>
-          <w:rFonts w:ascii="Helvetica" w:hAnsi="Helvetica"/>
-        </w:rPr>
-        <w:t>(</w:t>
+      <w:r>
+        <w:rPr>
+          <w:rFonts w:ascii="Helvetica" w:hAnsi="Helvetica"/>
+        </w:rPr>
+        <w:t>lower(</w:t>
       </w:r>
       <w:proofErr w:type="spellStart"/>
       <w:r>
@@ -4393,11 +6253,11 @@
 </file>
 
 <file path=word/numbering.xml><?xml version="1.0" encoding="utf-8"?>
-<w:numbering xmlns:wpc="http://schemas.microsoft.com/office/word/2010/wordprocessingCanvas" xmlns:mo="http://schemas.microsoft.com/office/mac/office/2008/main" xmlns:mc="http://schemas.openxmlformats.org/markup-compatibility/2006" xmlns:mv="urn:schemas-microsoft-com:mac:vml" xmlns:o="urn:schemas-microsoft-com:office:office" xmlns:r="http://schemas.openxmlformats.org/officeDocument/2006/relationships" xmlns:m="http://schemas.openxmlformats.org/officeDocument/2006/math" xmlns:v="urn:schemas-microsoft-com:vml" xmlns:wp14="http://schemas.microsoft.com/office/word/2010/wordprocessingDrawing" xmlns:wp="http://schemas.openxmlformats.org/drawingml/2006/wordprocessingDrawing" xmlns:w10="urn:schemas-microsoft-com:office:word" xmlns:w="http://schemas.openxmlformats.org/wordprocessingml/2006/main" xmlns:w14="http://schemas.microsoft.com/office/word/2010/wordml" xmlns:wpg="http://schemas.microsoft.com/office/word/2010/wordprocessingGroup" xmlns:wpi="http://schemas.microsoft.com/office/word/2010/wordprocessingInk" xmlns:wne="http://schemas.microsoft.com/office/word/2006/wordml" xmlns:wps="http://schemas.microsoft.com/office/word/2010/wordprocessingShape" mc:Ignorable="w14 wp14">
+<w:numbering xmlns:wpc="http://schemas.microsoft.com/office/word/2010/wordprocessingCanvas" xmlns:mc="http://schemas.openxmlformats.org/markup-compatibility/2006" xmlns:o="urn:schemas-microsoft-com:office:office" xmlns:r="http://schemas.openxmlformats.org/officeDocument/2006/relationships" xmlns:m="http://schemas.openxmlformats.org/officeDocument/2006/math" xmlns:v="urn:schemas-microsoft-com:vml" xmlns:wp14="http://schemas.microsoft.com/office/word/2010/wordprocessingDrawing" xmlns:wp="http://schemas.openxmlformats.org/drawingml/2006/wordprocessingDrawing" xmlns:w10="urn:schemas-microsoft-com:office:word" xmlns:w="http://schemas.openxmlformats.org/wordprocessingml/2006/main" xmlns:w14="http://schemas.microsoft.com/office/word/2010/wordml" xmlns:wpg="http://schemas.microsoft.com/office/word/2010/wordprocessingGroup" xmlns:wpi="http://schemas.microsoft.com/office/word/2010/wordprocessingInk" xmlns:wne="http://schemas.microsoft.com/office/word/2006/wordml" xmlns:wps="http://schemas.microsoft.com/office/word/2010/wordprocessingShape" mc:Ignorable="w14 wp14">
   <w:abstractNum w:abstractNumId="0">
     <w:nsid w:val="0AF456E8"/>
     <w:multiLevelType w:val="hybridMultilevel"/>
-    <w:tmpl w:val="A0E4EBB4"/>
+    <w:tmpl w:val="7DE42852"/>
     <w:lvl w:ilvl="0" w:tplc="042EAE72">
       <w:start w:val="1"/>
       <w:numFmt w:val="lowerLetter"/>
@@ -4420,14 +6280,17 @@
         <w:ind w:left="1440" w:hanging="360"/>
       </w:pPr>
     </w:lvl>
-    <w:lvl w:ilvl="2" w:tplc="0409001B" w:tentative="1">
-      <w:start w:val="1"/>
-      <w:numFmt w:val="lowerRoman"/>
-      <w:lvlText w:val="%3."/>
-      <w:lvlJc w:val="right"/>
-      <w:pPr>
-        <w:ind w:left="2160" w:hanging="180"/>
-      </w:pPr>
+    <w:lvl w:ilvl="2" w:tplc="3B34BB68">
+      <w:start w:val="1"/>
+      <w:numFmt w:val="decimal"/>
+      <w:lvlText w:val="%3)"/>
+      <w:lvlJc w:val="left"/>
+      <w:pPr>
+        <w:ind w:left="2340" w:hanging="360"/>
+      </w:pPr>
+      <w:rPr>
+        <w:rFonts w:hint="default"/>
+      </w:rPr>
     </w:lvl>
     <w:lvl w:ilvl="3" w:tplc="0409000F" w:tentative="1">
       <w:start w:val="1"/>
@@ -4758,6 +6621,95 @@
     </w:lvl>
   </w:abstractNum>
   <w:abstractNum w:abstractNumId="4">
+    <w:nsid w:val="1FE545C9"/>
+    <w:multiLevelType w:val="hybridMultilevel"/>
+    <w:tmpl w:val="B956D03E"/>
+    <w:lvl w:ilvl="0" w:tplc="26A4E040">
+      <w:start w:val="1"/>
+      <w:numFmt w:val="decimal"/>
+      <w:lvlText w:val="%1)"/>
+      <w:lvlJc w:val="left"/>
+      <w:pPr>
+        <w:ind w:left="1080" w:hanging="360"/>
+      </w:pPr>
+      <w:rPr>
+        <w:rFonts w:hint="default"/>
+      </w:rPr>
+    </w:lvl>
+    <w:lvl w:ilvl="1" w:tplc="04090019" w:tentative="1">
+      <w:start w:val="1"/>
+      <w:numFmt w:val="lowerLetter"/>
+      <w:lvlText w:val="%2."/>
+      <w:lvlJc w:val="left"/>
+      <w:pPr>
+        <w:ind w:left="1800" w:hanging="360"/>
+      </w:pPr>
+    </w:lvl>
+    <w:lvl w:ilvl="2" w:tplc="0409001B" w:tentative="1">
+      <w:start w:val="1"/>
+      <w:numFmt w:val="lowerRoman"/>
+      <w:lvlText w:val="%3."/>
+      <w:lvlJc w:val="right"/>
+      <w:pPr>
+        <w:ind w:left="2520" w:hanging="180"/>
+      </w:pPr>
+    </w:lvl>
+    <w:lvl w:ilvl="3" w:tplc="0409000F" w:tentative="1">
+      <w:start w:val="1"/>
+      <w:numFmt w:val="decimal"/>
+      <w:lvlText w:val="%4."/>
+      <w:lvlJc w:val="left"/>
+      <w:pPr>
+        <w:ind w:left="3240" w:hanging="360"/>
+      </w:pPr>
+    </w:lvl>
+    <w:lvl w:ilvl="4" w:tplc="04090019" w:tentative="1">
+      <w:start w:val="1"/>
+      <w:numFmt w:val="lowerLetter"/>
+      <w:lvlText w:val="%5."/>
+      <w:lvlJc w:val="left"/>
+      <w:pPr>
+        <w:ind w:left="3960" w:hanging="360"/>
+      </w:pPr>
+    </w:lvl>
+    <w:lvl w:ilvl="5" w:tplc="0409001B" w:tentative="1">
+      <w:start w:val="1"/>
+      <w:numFmt w:val="lowerRoman"/>
+      <w:lvlText w:val="%6."/>
+      <w:lvlJc w:val="right"/>
+      <w:pPr>
+        <w:ind w:left="4680" w:hanging="180"/>
+      </w:pPr>
+    </w:lvl>
+    <w:lvl w:ilvl="6" w:tplc="0409000F" w:tentative="1">
+      <w:start w:val="1"/>
+      <w:numFmt w:val="decimal"/>
+      <w:lvlText w:val="%7."/>
+      <w:lvlJc w:val="left"/>
+      <w:pPr>
+        <w:ind w:left="5400" w:hanging="360"/>
+      </w:pPr>
+    </w:lvl>
+    <w:lvl w:ilvl="7" w:tplc="04090019" w:tentative="1">
+      <w:start w:val="1"/>
+      <w:numFmt w:val="lowerLetter"/>
+      <w:lvlText w:val="%8."/>
+      <w:lvlJc w:val="left"/>
+      <w:pPr>
+        <w:ind w:left="6120" w:hanging="360"/>
+      </w:pPr>
+    </w:lvl>
+    <w:lvl w:ilvl="8" w:tplc="0409001B" w:tentative="1">
+      <w:start w:val="1"/>
+      <w:numFmt w:val="lowerRoman"/>
+      <w:lvlText w:val="%9."/>
+      <w:lvlJc w:val="right"/>
+      <w:pPr>
+        <w:ind w:left="6840" w:hanging="180"/>
+      </w:pPr>
+    </w:lvl>
+  </w:abstractNum>
+  <w:abstractNum w:abstractNumId="5">
     <w:nsid w:val="2EA51EDA"/>
     <w:multiLevelType w:val="hybridMultilevel"/>
     <w:tmpl w:val="A0E4EBB4"/>
@@ -4847,7 +6799,7 @@
       </w:pPr>
     </w:lvl>
   </w:abstractNum>
-  <w:abstractNum w:abstractNumId="5">
+  <w:abstractNum w:abstractNumId="6">
     <w:nsid w:val="342E0E84"/>
     <w:multiLevelType w:val="hybridMultilevel"/>
     <w:tmpl w:val="A0E4EBB4"/>
@@ -4937,7 +6889,7 @@
       </w:pPr>
     </w:lvl>
   </w:abstractNum>
-  <w:abstractNum w:abstractNumId="6">
+  <w:abstractNum w:abstractNumId="7">
     <w:nsid w:val="378659DF"/>
     <w:multiLevelType w:val="hybridMultilevel"/>
     <w:tmpl w:val="51D23BC8"/>
@@ -5026,7 +6978,96 @@
       </w:pPr>
     </w:lvl>
   </w:abstractNum>
-  <w:abstractNum w:abstractNumId="7">
+  <w:abstractNum w:abstractNumId="8">
+    <w:nsid w:val="428B1762"/>
+    <w:multiLevelType w:val="hybridMultilevel"/>
+    <w:tmpl w:val="C2548A50"/>
+    <w:lvl w:ilvl="0" w:tplc="D98C73BE">
+      <w:start w:val="1"/>
+      <w:numFmt w:val="decimal"/>
+      <w:lvlText w:val="%1)"/>
+      <w:lvlJc w:val="left"/>
+      <w:pPr>
+        <w:ind w:left="1080" w:hanging="360"/>
+      </w:pPr>
+      <w:rPr>
+        <w:rFonts w:hint="default"/>
+      </w:rPr>
+    </w:lvl>
+    <w:lvl w:ilvl="1" w:tplc="04090019" w:tentative="1">
+      <w:start w:val="1"/>
+      <w:numFmt w:val="lowerLetter"/>
+      <w:lvlText w:val="%2."/>
+      <w:lvlJc w:val="left"/>
+      <w:pPr>
+        <w:ind w:left="1800" w:hanging="360"/>
+      </w:pPr>
+    </w:lvl>
+    <w:lvl w:ilvl="2" w:tplc="0409001B" w:tentative="1">
+      <w:start w:val="1"/>
+      <w:numFmt w:val="lowerRoman"/>
+      <w:lvlText w:val="%3."/>
+      <w:lvlJc w:val="right"/>
+      <w:pPr>
+        <w:ind w:left="2520" w:hanging="180"/>
+      </w:pPr>
+    </w:lvl>
+    <w:lvl w:ilvl="3" w:tplc="0409000F" w:tentative="1">
+      <w:start w:val="1"/>
+      <w:numFmt w:val="decimal"/>
+      <w:lvlText w:val="%4."/>
+      <w:lvlJc w:val="left"/>
+      <w:pPr>
+        <w:ind w:left="3240" w:hanging="360"/>
+      </w:pPr>
+    </w:lvl>
+    <w:lvl w:ilvl="4" w:tplc="04090019" w:tentative="1">
+      <w:start w:val="1"/>
+      <w:numFmt w:val="lowerLetter"/>
+      <w:lvlText w:val="%5."/>
+      <w:lvlJc w:val="left"/>
+      <w:pPr>
+        <w:ind w:left="3960" w:hanging="360"/>
+      </w:pPr>
+    </w:lvl>
+    <w:lvl w:ilvl="5" w:tplc="0409001B" w:tentative="1">
+      <w:start w:val="1"/>
+      <w:numFmt w:val="lowerRoman"/>
+      <w:lvlText w:val="%6."/>
+      <w:lvlJc w:val="right"/>
+      <w:pPr>
+        <w:ind w:left="4680" w:hanging="180"/>
+      </w:pPr>
+    </w:lvl>
+    <w:lvl w:ilvl="6" w:tplc="0409000F" w:tentative="1">
+      <w:start w:val="1"/>
+      <w:numFmt w:val="decimal"/>
+      <w:lvlText w:val="%7."/>
+      <w:lvlJc w:val="left"/>
+      <w:pPr>
+        <w:ind w:left="5400" w:hanging="360"/>
+      </w:pPr>
+    </w:lvl>
+    <w:lvl w:ilvl="7" w:tplc="04090019" w:tentative="1">
+      <w:start w:val="1"/>
+      <w:numFmt w:val="lowerLetter"/>
+      <w:lvlText w:val="%8."/>
+      <w:lvlJc w:val="left"/>
+      <w:pPr>
+        <w:ind w:left="6120" w:hanging="360"/>
+      </w:pPr>
+    </w:lvl>
+    <w:lvl w:ilvl="8" w:tplc="0409001B" w:tentative="1">
+      <w:start w:val="1"/>
+      <w:numFmt w:val="lowerRoman"/>
+      <w:lvlText w:val="%9."/>
+      <w:lvlJc w:val="right"/>
+      <w:pPr>
+        <w:ind w:left="6840" w:hanging="180"/>
+      </w:pPr>
+    </w:lvl>
+  </w:abstractNum>
+  <w:abstractNum w:abstractNumId="9">
     <w:nsid w:val="45767D18"/>
     <w:multiLevelType w:val="hybridMultilevel"/>
     <w:tmpl w:val="D708F2AE"/>
@@ -5116,7 +7157,7 @@
       </w:pPr>
     </w:lvl>
   </w:abstractNum>
-  <w:abstractNum w:abstractNumId="8">
+  <w:abstractNum w:abstractNumId="10">
     <w:nsid w:val="45CD1C74"/>
     <w:multiLevelType w:val="hybridMultilevel"/>
     <w:tmpl w:val="136C880C"/>
@@ -5205,7 +7246,7 @@
       </w:pPr>
     </w:lvl>
   </w:abstractNum>
-  <w:abstractNum w:abstractNumId="9">
+  <w:abstractNum w:abstractNumId="11">
     <w:nsid w:val="47E26336"/>
     <w:multiLevelType w:val="hybridMultilevel"/>
     <w:tmpl w:val="136C880C"/>
@@ -5294,7 +7335,96 @@
       </w:pPr>
     </w:lvl>
   </w:abstractNum>
-  <w:abstractNum w:abstractNumId="10">
+  <w:abstractNum w:abstractNumId="12">
+    <w:nsid w:val="4E7C2218"/>
+    <w:multiLevelType w:val="hybridMultilevel"/>
+    <w:tmpl w:val="8C063F54"/>
+    <w:lvl w:ilvl="0" w:tplc="BB86BDB0">
+      <w:start w:val="1"/>
+      <w:numFmt w:val="decimal"/>
+      <w:lvlText w:val="%1)"/>
+      <w:lvlJc w:val="left"/>
+      <w:pPr>
+        <w:ind w:left="1080" w:hanging="360"/>
+      </w:pPr>
+      <w:rPr>
+        <w:rFonts w:hint="default"/>
+      </w:rPr>
+    </w:lvl>
+    <w:lvl w:ilvl="1" w:tplc="04090019" w:tentative="1">
+      <w:start w:val="1"/>
+      <w:numFmt w:val="lowerLetter"/>
+      <w:lvlText w:val="%2."/>
+      <w:lvlJc w:val="left"/>
+      <w:pPr>
+        <w:ind w:left="1800" w:hanging="360"/>
+      </w:pPr>
+    </w:lvl>
+    <w:lvl w:ilvl="2" w:tplc="0409001B" w:tentative="1">
+      <w:start w:val="1"/>
+      <w:numFmt w:val="lowerRoman"/>
+      <w:lvlText w:val="%3."/>
+      <w:lvlJc w:val="right"/>
+      <w:pPr>
+        <w:ind w:left="2520" w:hanging="180"/>
+      </w:pPr>
+    </w:lvl>
+    <w:lvl w:ilvl="3" w:tplc="0409000F" w:tentative="1">
+      <w:start w:val="1"/>
+      <w:numFmt w:val="decimal"/>
+      <w:lvlText w:val="%4."/>
+      <w:lvlJc w:val="left"/>
+      <w:pPr>
+        <w:ind w:left="3240" w:hanging="360"/>
+      </w:pPr>
+    </w:lvl>
+    <w:lvl w:ilvl="4" w:tplc="04090019" w:tentative="1">
+      <w:start w:val="1"/>
+      <w:numFmt w:val="lowerLetter"/>
+      <w:lvlText w:val="%5."/>
+      <w:lvlJc w:val="left"/>
+      <w:pPr>
+        <w:ind w:left="3960" w:hanging="360"/>
+      </w:pPr>
+    </w:lvl>
+    <w:lvl w:ilvl="5" w:tplc="0409001B" w:tentative="1">
+      <w:start w:val="1"/>
+      <w:numFmt w:val="lowerRoman"/>
+      <w:lvlText w:val="%6."/>
+      <w:lvlJc w:val="right"/>
+      <w:pPr>
+        <w:ind w:left="4680" w:hanging="180"/>
+      </w:pPr>
+    </w:lvl>
+    <w:lvl w:ilvl="6" w:tplc="0409000F" w:tentative="1">
+      <w:start w:val="1"/>
+      <w:numFmt w:val="decimal"/>
+      <w:lvlText w:val="%7."/>
+      <w:lvlJc w:val="left"/>
+      <w:pPr>
+        <w:ind w:left="5400" w:hanging="360"/>
+      </w:pPr>
+    </w:lvl>
+    <w:lvl w:ilvl="7" w:tplc="04090019" w:tentative="1">
+      <w:start w:val="1"/>
+      <w:numFmt w:val="lowerLetter"/>
+      <w:lvlText w:val="%8."/>
+      <w:lvlJc w:val="left"/>
+      <w:pPr>
+        <w:ind w:left="6120" w:hanging="360"/>
+      </w:pPr>
+    </w:lvl>
+    <w:lvl w:ilvl="8" w:tplc="0409001B" w:tentative="1">
+      <w:start w:val="1"/>
+      <w:numFmt w:val="lowerRoman"/>
+      <w:lvlText w:val="%9."/>
+      <w:lvlJc w:val="right"/>
+      <w:pPr>
+        <w:ind w:left="6840" w:hanging="180"/>
+      </w:pPr>
+    </w:lvl>
+  </w:abstractNum>
+  <w:abstractNum w:abstractNumId="13">
     <w:nsid w:val="53F47B6C"/>
     <w:multiLevelType w:val="hybridMultilevel"/>
     <w:tmpl w:val="A0E4EBB4"/>
@@ -5384,7 +7514,7 @@
       </w:pPr>
     </w:lvl>
   </w:abstractNum>
-  <w:abstractNum w:abstractNumId="11">
+  <w:abstractNum w:abstractNumId="14">
     <w:nsid w:val="707334F1"/>
     <w:multiLevelType w:val="hybridMultilevel"/>
     <w:tmpl w:val="CA56F886"/>
@@ -5473,7 +7603,7 @@
       </w:pPr>
     </w:lvl>
   </w:abstractNum>
-  <w:abstractNum w:abstractNumId="12">
+  <w:abstractNum w:abstractNumId="15">
     <w:nsid w:val="726C7547"/>
     <w:multiLevelType w:val="hybridMultilevel"/>
     <w:tmpl w:val="0F3EFB1A"/>
@@ -5586,7 +7716,7 @@
       </w:rPr>
     </w:lvl>
   </w:abstractNum>
-  <w:abstractNum w:abstractNumId="13">
+  <w:abstractNum w:abstractNumId="16">
     <w:nsid w:val="745649D5"/>
     <w:multiLevelType w:val="hybridMultilevel"/>
     <w:tmpl w:val="B546B812"/>
@@ -5675,7 +7805,7 @@
       </w:pPr>
     </w:lvl>
   </w:abstractNum>
-  <w:abstractNum w:abstractNumId="14">
+  <w:abstractNum w:abstractNumId="17">
     <w:nsid w:val="77F4271D"/>
     <w:multiLevelType w:val="hybridMultilevel"/>
     <w:tmpl w:val="A0E4EBB4"/>
@@ -5765,7 +7895,7 @@
       </w:pPr>
     </w:lvl>
   </w:abstractNum>
-  <w:abstractNum w:abstractNumId="15">
+  <w:abstractNum w:abstractNumId="18">
     <w:nsid w:val="78023413"/>
     <w:multiLevelType w:val="hybridMultilevel"/>
     <w:tmpl w:val="A0E4EBB4"/>
@@ -5856,25 +7986,25 @@
     </w:lvl>
   </w:abstractNum>
   <w:num w:numId="1">
-    <w:abstractNumId w:val="13"/>
+    <w:abstractNumId w:val="16"/>
   </w:num>
   <w:num w:numId="2">
-    <w:abstractNumId w:val="6"/>
+    <w:abstractNumId w:val="7"/>
   </w:num>
   <w:num w:numId="3">
-    <w:abstractNumId w:val="8"/>
+    <w:abstractNumId w:val="10"/>
   </w:num>
   <w:num w:numId="4">
-    <w:abstractNumId w:val="5"/>
+    <w:abstractNumId w:val="6"/>
   </w:num>
   <w:num w:numId="5">
     <w:abstractNumId w:val="1"/>
   </w:num>
   <w:num w:numId="6">
-    <w:abstractNumId w:val="15"/>
+    <w:abstractNumId w:val="18"/>
   </w:num>
   <w:num w:numId="7">
-    <w:abstractNumId w:val="9"/>
+    <w:abstractNumId w:val="11"/>
   </w:num>
   <w:num w:numId="8">
     <w:abstractNumId w:val="0"/>
@@ -5883,25 +8013,34 @@
     <w:abstractNumId w:val="3"/>
   </w:num>
   <w:num w:numId="10">
-    <w:abstractNumId w:val="4"/>
+    <w:abstractNumId w:val="5"/>
   </w:num>
   <w:num w:numId="11">
-    <w:abstractNumId w:val="10"/>
+    <w:abstractNumId w:val="13"/>
   </w:num>
   <w:num w:numId="12">
-    <w:abstractNumId w:val="11"/>
+    <w:abstractNumId w:val="14"/>
   </w:num>
   <w:num w:numId="13">
-    <w:abstractNumId w:val="7"/>
+    <w:abstractNumId w:val="9"/>
   </w:num>
   <w:num w:numId="14">
-    <w:abstractNumId w:val="14"/>
+    <w:abstractNumId w:val="17"/>
   </w:num>
   <w:num w:numId="15">
     <w:abstractNumId w:val="2"/>
   </w:num>
   <w:num w:numId="16">
+    <w:abstractNumId w:val="15"/>
+  </w:num>
+  <w:num w:numId="17">
+    <w:abstractNumId w:val="8"/>
+  </w:num>
+  <w:num w:numId="18">
     <w:abstractNumId w:val="12"/>
+  </w:num>
+  <w:num w:numId="19">
+    <w:abstractNumId w:val="4"/>
   </w:num>
 </w:numbering>
 </file>
@@ -5919,7 +8058,7 @@
     </w:rPrDefault>
     <w:pPrDefault/>
   </w:docDefaults>
-  <w:latentStyles w:defLockedState="0" w:defUIPriority="99" w:defSemiHidden="1" w:defUnhideWhenUsed="1" w:defQFormat="0" w:count="276">
+  <w:latentStyles w:defLockedState="0" w:defUIPriority="99" w:defSemiHidden="1" w:defUnhideWhenUsed="1" w:defQFormat="0" w:count="267">
     <w:lsdException w:name="Normal" w:semiHidden="0" w:uiPriority="0" w:unhideWhenUsed="0" w:qFormat="1"/>
     <w:lsdException w:name="heading 1" w:semiHidden="0" w:uiPriority="9" w:unhideWhenUsed="0" w:qFormat="1"/>
     <w:lsdException w:name="heading 2" w:uiPriority="9" w:qFormat="1"/>
@@ -6104,7 +8243,7 @@
 </file>
 
 <file path=word/stylesWithEffects.xml><?xml version="1.0" encoding="utf-8"?>
-<w:styles xmlns:wpc="http://schemas.microsoft.com/office/word/2010/wordprocessingCanvas" xmlns:mo="http://schemas.microsoft.com/office/mac/office/2008/main" xmlns:mc="http://schemas.openxmlformats.org/markup-compatibility/2006" xmlns:mv="urn:schemas-microsoft-com:mac:vml" xmlns:o="urn:schemas-microsoft-com:office:office" xmlns:r="http://schemas.openxmlformats.org/officeDocument/2006/relationships" xmlns:m="http://schemas.openxmlformats.org/officeDocument/2006/math" xmlns:v="urn:schemas-microsoft-com:vml" xmlns:wp14="http://schemas.microsoft.com/office/word/2010/wordprocessingDrawing" xmlns:wp="http://schemas.openxmlformats.org/drawingml/2006/wordprocessingDrawing" xmlns:w10="urn:schemas-microsoft-com:office:word" xmlns:w="http://schemas.openxmlformats.org/wordprocessingml/2006/main" xmlns:w14="http://schemas.microsoft.com/office/word/2010/wordml" xmlns:wpg="http://schemas.microsoft.com/office/word/2010/wordprocessingGroup" xmlns:wpi="http://schemas.microsoft.com/office/word/2010/wordprocessingInk" xmlns:wne="http://schemas.microsoft.com/office/word/2006/wordml" xmlns:wps="http://schemas.microsoft.com/office/word/2010/wordprocessingShape" mc:Ignorable="w14 wp14">
+<w:styles xmlns:wpc="http://schemas.microsoft.com/office/word/2010/wordprocessingCanvas" xmlns:mc="http://schemas.openxmlformats.org/markup-compatibility/2006" xmlns:o="urn:schemas-microsoft-com:office:office" xmlns:r="http://schemas.openxmlformats.org/officeDocument/2006/relationships" xmlns:m="http://schemas.openxmlformats.org/officeDocument/2006/math" xmlns:v="urn:schemas-microsoft-com:vml" xmlns:wp14="http://schemas.microsoft.com/office/word/2010/wordprocessingDrawing" xmlns:wp="http://schemas.openxmlformats.org/drawingml/2006/wordprocessingDrawing" xmlns:w10="urn:schemas-microsoft-com:office:word" xmlns:w="http://schemas.openxmlformats.org/wordprocessingml/2006/main" xmlns:w14="http://schemas.microsoft.com/office/word/2010/wordml" xmlns:wpg="http://schemas.microsoft.com/office/word/2010/wordprocessingGroup" xmlns:wpi="http://schemas.microsoft.com/office/word/2010/wordprocessingInk" xmlns:wne="http://schemas.microsoft.com/office/word/2006/wordml" xmlns:wps="http://schemas.microsoft.com/office/word/2010/wordprocessingShape" mc:Ignorable="w14 wp14">
   <w:docDefaults>
     <w:rPrDefault>
       <w:rPr>
@@ -6116,7 +8255,7 @@
     </w:rPrDefault>
     <w:pPrDefault/>
   </w:docDefaults>
-  <w:latentStyles w:defLockedState="0" w:defUIPriority="99" w:defSemiHidden="1" w:defUnhideWhenUsed="1" w:defQFormat="0" w:count="276">
+  <w:latentStyles w:defLockedState="0" w:defUIPriority="99" w:defSemiHidden="1" w:defUnhideWhenUsed="1" w:defQFormat="0" w:count="267">
     <w:lsdException w:name="Normal" w:semiHidden="0" w:uiPriority="0" w:unhideWhenUsed="0" w:qFormat="1"/>
     <w:lsdException w:name="heading 1" w:semiHidden="0" w:uiPriority="9" w:unhideWhenUsed="0" w:qFormat="1"/>
     <w:lsdException w:name="heading 2" w:uiPriority="9" w:qFormat="1"/>

</xml_diff>